<commit_message>
Revised and changed font
</commit_message>
<xml_diff>
--- a/resume/resume1-16-19.docx
+++ b/resume/resume1-16-19.docx
@@ -5,23 +5,27 @@
     <w:tbl>
       <w:tblPr>
         <w:tblStyle w:val="TableGrid"/>
-        <w:tblW w:w="11482" w:type="dxa"/>
-        <w:tblInd w:w="-142" w:type="dxa"/>
+        <w:tblW w:w="10773" w:type="dxa"/>
         <w:tblLayout w:type="fixed"/>
+        <w:tblCellMar>
+          <w:left w:w="0" w:type="dxa"/>
+          <w:right w:w="0" w:type="dxa"/>
+        </w:tblCellMar>
         <w:tblLook w:val="04A0" w:firstRow="1" w:lastRow="0" w:firstColumn="1" w:lastColumn="0" w:noHBand="0" w:noVBand="1"/>
       </w:tblPr>
       <w:tblGrid>
-        <w:gridCol w:w="5996"/>
-        <w:gridCol w:w="2743"/>
-        <w:gridCol w:w="2743"/>
+        <w:gridCol w:w="4111"/>
+        <w:gridCol w:w="1701"/>
+        <w:gridCol w:w="2835"/>
+        <w:gridCol w:w="2126"/>
       </w:tblGrid>
       <w:tr>
         <w:trPr>
-          <w:trHeight w:val="565"/>
+          <w:trHeight w:val="60"/>
         </w:trPr>
         <w:tc>
           <w:tcPr>
-            <w:tcW w:w="6208" w:type="dxa"/>
+            <w:tcW w:w="4111" w:type="dxa"/>
             <w:vMerge w:val="restart"/>
             <w:vAlign w:val="bottom"/>
           </w:tcPr>
@@ -32,15 +36,18 @@
                 <w:bottom w:val="none" w:sz="0" w:space="0" w:color="auto"/>
               </w:pBdr>
               <w:spacing w:after="0"/>
-              <w:jc w:val="both"/>
+              <w:jc w:val="center"/>
               <w:rPr>
-                <w:szCs w:val="56"/>
+                <w:rFonts w:ascii="Roboto" w:hAnsi="Roboto"/>
+                <w:sz w:val="68"/>
+                <w:szCs w:val="68"/>
               </w:rPr>
             </w:pPr>
             <w:r>
               <w:rPr>
-                <w:sz w:val="96"/>
-                <w:szCs w:val="96"/>
+                <w:rFonts w:ascii="Roboto" w:hAnsi="Roboto"/>
+                <w:sz w:val="68"/>
+                <w:szCs w:val="68"/>
               </w:rPr>
               <w:t>Haydn Keung</w:t>
             </w:r>
@@ -48,23 +55,29 @@
         </w:tc>
         <w:tc>
           <w:tcPr>
-            <w:tcW w:w="2835" w:type="dxa"/>
+            <w:tcW w:w="1701" w:type="dxa"/>
             <w:vAlign w:val="bottom"/>
           </w:tcPr>
           <w:p>
             <w:pPr>
+              <w:jc w:val="center"/>
               <w:rPr>
+                <w:rFonts w:ascii="Roboto" w:hAnsi="Roboto"/>
+                <w:noProof/>
+              </w:rPr>
+            </w:pPr>
+          </w:p>
+          <w:p>
+            <w:pPr>
+              <w:jc w:val="center"/>
+              <w:rPr>
+                <w:rFonts w:ascii="Roboto" w:hAnsi="Roboto"/>
                 <w:noProof/>
               </w:rPr>
             </w:pPr>
             <w:r>
               <w:rPr>
-                <w:noProof/>
-              </w:rPr>
-              <w:t xml:space="preserve"> </w:t>
-            </w:r>
-            <w:r>
-              <w:rPr>
+                <w:rFonts w:ascii="Roboto" w:hAnsi="Roboto"/>
                 <w:noProof/>
               </w:rPr>
               <mc:AlternateContent>
@@ -843,7 +856,7 @@
                 </mc:Choice>
                 <mc:Fallback>
                   <w:pict>
-                    <v:shape w14:anchorId="20432698" id="Telephone icon" o:spid="_x0000_s1026" alt="Phone icon" style="width:8.65pt;height:8.65pt;visibility:visible;mso-wrap-style:square;mso-left-percent:-10001;mso-top-percent:-10001;mso-position-horizontal:absolute;mso-position-horizontal-relative:char;mso-position-vertical:absolute;mso-position-vertical-relative:line;mso-left-percent:-10001;mso-top-percent:-10001;v-text-anchor:top" coordsize="2552,2616" o:gfxdata="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" path="m410,r33,2l477,11r34,15l545,48r35,29l634,132r54,54l742,241r56,53l829,324r25,32l875,387r15,31l900,449r4,31l901,510r-9,30l878,571r-21,29l830,629r-33,29l758,690r-31,33l702,755r-19,34l669,823r-8,33l659,890r4,35l672,959r15,33l707,1027r24,33l760,1093r158,160l1077,1409r162,156l1402,1718r164,152l1598,1897r32,21l1662,1933r33,10l1727,1946r32,-2l1792,1936r31,-15l1854,1899r30,-28l1914,1836r34,-40l1982,1763r36,-26l2052,1719r34,-11l2121,1703r34,2l2189,1714r33,14l2256,1749r32,27l2320,1810r33,38l2509,2031r20,30l2542,2090r8,31l2552,2149r-1,27l2546,2202r-8,26l2528,2250r-11,20l2506,2287r-12,15l2484,2313r-9,8l2473,2322r-6,5l2458,2336r-13,11l2430,2360r-18,14l2392,2390r-21,18l2347,2426r-25,18l2296,2464r-27,18l2243,2500r-29,17l2187,2532r-26,14l2135,2558r-26,9l2058,2583r-48,12l1964,2605r-41,6l1884,2615r-36,1l1814,2615r-32,-4l1752,2606r-29,-7l1695,2591r-27,-10l1641,2570r-26,-12l1589,2544r-28,-13l1534,2517r-95,-48l1347,2418r-91,-51l1167,2314r-86,-54l997,2203r-81,-57l838,2085r-76,-61l689,1959r-70,-66l551,1823r-63,-72l426,1677r-57,-77l314,1520r-51,-84l214,1351r-44,-90l130,1168,92,1072,59,972,29,868,14,801,4,734,,669,2,606r9,-63l23,483,41,423,63,365,91,307r33,-55l160,197r41,-53l247,92,279,61,311,36,345,18,377,6,410,xe" fillcolor="#39a5b7 [3204]" stroked="f" strokeweight="0">
+                    <v:shape w14:anchorId="0EC45CE9" id="Telephone icon" o:spid="_x0000_s1026" alt="Phone icon" style="width:8.65pt;height:8.65pt;visibility:visible;mso-wrap-style:square;mso-left-percent:-10001;mso-top-percent:-10001;mso-position-horizontal:absolute;mso-position-horizontal-relative:char;mso-position-vertical:absolute;mso-position-vertical-relative:line;mso-left-percent:-10001;mso-top-percent:-10001;v-text-anchor:top" coordsize="2552,2616" o:gfxdata="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" path="m410,r33,2l477,11r34,15l545,48r35,29l634,132r54,54l742,241r56,53l829,324r25,32l875,387r15,31l900,449r4,31l901,510r-9,30l878,571r-21,29l830,629r-33,29l758,690r-31,33l702,755r-19,34l669,823r-8,33l659,890r4,35l672,959r15,33l707,1027r24,33l760,1093r158,160l1077,1409r162,156l1402,1718r164,152l1598,1897r32,21l1662,1933r33,10l1727,1946r32,-2l1792,1936r31,-15l1854,1899r30,-28l1914,1836r34,-40l1982,1763r36,-26l2052,1719r34,-11l2121,1703r34,2l2189,1714r33,14l2256,1749r32,27l2320,1810r33,38l2509,2031r20,30l2542,2090r8,31l2552,2149r-1,27l2546,2202r-8,26l2528,2250r-11,20l2506,2287r-12,15l2484,2313r-9,8l2473,2322r-6,5l2458,2336r-13,11l2430,2360r-18,14l2392,2390r-21,18l2347,2426r-25,18l2296,2464r-27,18l2243,2500r-29,17l2187,2532r-26,14l2135,2558r-26,9l2058,2583r-48,12l1964,2605r-41,6l1884,2615r-36,1l1814,2615r-32,-4l1752,2606r-29,-7l1695,2591r-27,-10l1641,2570r-26,-12l1589,2544r-28,-13l1534,2517r-95,-48l1347,2418r-91,-51l1167,2314r-86,-54l997,2203r-81,-57l838,2085r-76,-61l689,1959r-70,-66l551,1823r-63,-72l426,1677r-57,-77l314,1520r-51,-84l214,1351r-44,-90l130,1168,92,1072,59,972,29,868,14,801,4,734,,669,2,606r9,-63l23,483,41,423,63,365,91,307r33,-55l160,197r41,-53l247,92,279,61,311,36,345,18,377,6,410,xe" fillcolor="#39a5b7 [3204]" stroked="f" strokeweight="0">
                       <v:path arrowok="t" o:connecttype="custom" o:connectlocs="20510,461;24938,3230;31904,10109;36719,14932;38697,18833;38353,22650;35687,26383;31259,30326;28765,34521;28507,38799;30399,43077;39471,52557;60282,72061;70085,80450;74256,81625;78383,80576;82296,77011;86768,72858;91196,71432;95539,72481;99753,75920;108739,86449;109728,90140;109126,93453;107750,95928;106417,97354;105686,97983;103708,99577;100914,101758;97560,104107;94034,106205;90680,107673;84446,109267;79458,109728;75331,109309;71719,108260;68322,106708;61872,103562;50177,97061;39385,90014;29625,82170;20982,73446;13501,63756;7309,52893;2537,40770;172,30788;473,22776;2709,15310;6879,8263;11996,2559;16210,252" o:connectangles="0,0,0,0,0,0,0,0,0,0,0,0,0,0,0,0,0,0,0,0,0,0,0,0,0,0,0,0,0,0,0,0,0,0,0,0,0,0,0,0,0,0,0,0,0,0,0,0,0,0,0"/>
                       <w10:anchorlock/>
                     </v:shape>
@@ -853,32 +866,30 @@
             </w:r>
             <w:r>
               <w:rPr>
-                <w:noProof/>
+                <w:rFonts w:ascii="Roboto" w:hAnsi="Roboto"/>
+                <w:sz w:val="18"/>
+                <w:szCs w:val="18"/>
               </w:rPr>
               <w:t xml:space="preserve"> </w:t>
             </w:r>
-          </w:p>
-          <w:p>
-            <w:pPr>
-              <w:rPr>
-                <w:sz w:val="20"/>
-                <w:szCs w:val="20"/>
-              </w:rPr>
-            </w:pPr>
             <w:r>
               <w:rPr>
-                <w:sz w:val="20"/>
-                <w:szCs w:val="20"/>
+                <w:rFonts w:ascii="Roboto" w:hAnsi="Roboto"/>
+                <w:sz w:val="18"/>
+                <w:szCs w:val="18"/>
               </w:rPr>
-              <w:t>(778)-939-158</w:t>
+              <w:t>(</w:t>
             </w:r>
+            <w:bookmarkStart w:id="0" w:name="_GoBack"/>
             <w:r>
               <w:rPr>
-                <w:sz w:val="20"/>
-                <w:szCs w:val="20"/>
+                <w:rFonts w:ascii="Roboto" w:hAnsi="Roboto"/>
+                <w:sz w:val="18"/>
+                <w:szCs w:val="18"/>
               </w:rPr>
-              <w:t>5</w:t>
+              <w:t>778)-939-1585</w:t>
             </w:r>
+            <w:bookmarkEnd w:id="0"/>
           </w:p>
         </w:tc>
         <w:tc>
@@ -888,114 +899,24 @@
           </w:tcPr>
           <w:p>
             <w:pPr>
+              <w:jc w:val="center"/>
               <w:rPr>
-                <w:sz w:val="20"/>
-                <w:szCs w:val="20"/>
+                <w:rFonts w:ascii="Roboto" w:hAnsi="Roboto"/>
+                <w:sz w:val="18"/>
+                <w:szCs w:val="18"/>
               </w:rPr>
             </w:pPr>
             <w:r>
               <w:rPr>
+                <w:rFonts w:ascii="Roboto" w:hAnsi="Roboto"/>
                 <w:noProof/>
-                <w:sz w:val="16"/>
-                <w:szCs w:val="16"/>
-              </w:rPr>
-              <w:drawing>
-                <wp:inline distT="0" distB="0" distL="0" distR="0" wp14:anchorId="75535DD5" wp14:editId="7518F46D">
-                  <wp:extent cx="184150" cy="184150"/>
-                  <wp:effectExtent l="0" t="0" r="6350" b="6350"/>
-                  <wp:docPr id="4" name="Picture 4"/>
-                  <wp:cNvGraphicFramePr>
-                    <a:graphicFrameLocks xmlns:a="http://schemas.openxmlformats.org/drawingml/2006/main" noChangeAspect="1"/>
-                  </wp:cNvGraphicFramePr>
-                  <a:graphic xmlns:a="http://schemas.openxmlformats.org/drawingml/2006/main">
-                    <a:graphicData uri="http://schemas.openxmlformats.org/drawingml/2006/picture">
-                      <pic:pic xmlns:pic="http://schemas.openxmlformats.org/drawingml/2006/picture">
-                        <pic:nvPicPr>
-                          <pic:cNvPr id="4" name="GitHub-Mark-32px.png"/>
-                          <pic:cNvPicPr/>
-                        </pic:nvPicPr>
-                        <pic:blipFill>
-                          <a:blip r:embed="rId9">
-                            <a:extLst>
-                              <a:ext uri="{28A0092B-C50C-407E-A947-70E740481C1C}">
-                                <a14:useLocalDpi xmlns:a14="http://schemas.microsoft.com/office/drawing/2010/main" val="0"/>
-                              </a:ext>
-                            </a:extLst>
-                          </a:blip>
-                          <a:stretch>
-                            <a:fillRect/>
-                          </a:stretch>
-                        </pic:blipFill>
-                        <pic:spPr>
-                          <a:xfrm>
-                            <a:off x="0" y="0"/>
-                            <a:ext cx="184150" cy="184150"/>
-                          </a:xfrm>
-                          <a:prstGeom prst="rect">
-                            <a:avLst/>
-                          </a:prstGeom>
-                        </pic:spPr>
-                      </pic:pic>
-                    </a:graphicData>
-                  </a:graphic>
-                </wp:inline>
-              </w:drawing>
-            </w:r>
-            <w:r>
-              <w:rPr>
-                <w:sz w:val="16"/>
-                <w:szCs w:val="16"/>
-              </w:rPr>
-              <w:t>https://github.com/haydnkeung</w:t>
-            </w:r>
-          </w:p>
-        </w:tc>
-      </w:tr>
-      <w:tr>
-        <w:trPr>
-          <w:trHeight w:val="567"/>
-        </w:trPr>
-        <w:tc>
-          <w:tcPr>
-            <w:tcW w:w="6208" w:type="dxa"/>
-            <w:vMerge/>
-            <w:vAlign w:val="bottom"/>
-          </w:tcPr>
-          <w:p>
-            <w:pPr>
-              <w:pStyle w:val="Title"/>
-              <w:pBdr>
-                <w:bottom w:val="none" w:sz="0" w:space="0" w:color="auto"/>
-              </w:pBdr>
-              <w:spacing w:after="0"/>
-              <w:jc w:val="both"/>
-              <w:rPr>
-                <w:sz w:val="96"/>
-                <w:szCs w:val="96"/>
-              </w:rPr>
-            </w:pPr>
-          </w:p>
-        </w:tc>
-        <w:tc>
-          <w:tcPr>
-            <w:tcW w:w="2835" w:type="dxa"/>
-            <w:vAlign w:val="bottom"/>
-          </w:tcPr>
-          <w:p>
-            <w:pPr>
-              <w:rPr>
-                <w:sz w:val="20"/>
-                <w:szCs w:val="20"/>
-              </w:rPr>
-            </w:pPr>
-            <w:r>
-              <w:rPr>
-                <w:noProof/>
+                <w:sz w:val="18"/>
+                <w:szCs w:val="18"/>
               </w:rPr>
               <mc:AlternateContent>
                 <mc:Choice Requires="wps">
                   <w:drawing>
-                    <wp:inline distT="0" distB="0" distL="0" distR="0" wp14:anchorId="525D7E17" wp14:editId="67BB2899">
+                    <wp:inline distT="0" distB="0" distL="0" distR="0" wp14:anchorId="1F7ABB10" wp14:editId="42670DAF">
                       <wp:extent cx="137160" cy="91440"/>
                       <wp:effectExtent l="0" t="0" r="0" b="3810"/>
                       <wp:docPr id="5" name="Freeform 5" descr="Email icon"/>
@@ -1236,7 +1157,7 @@
                 </mc:Choice>
                 <mc:Fallback>
                   <w:pict>
-                    <v:shape w14:anchorId="36CD3E15" id="Freeform 5" o:spid="_x0000_s1026" alt="Email icon" style="width:10.8pt;height:7.2pt;visibility:visible;mso-wrap-style:square;mso-left-percent:-10001;mso-top-percent:-10001;mso-position-horizontal:absolute;mso-position-horizontal-relative:char;mso-position-vertical:absolute;mso-position-vertical-relative:line;mso-left-percent:-10001;mso-top-percent:-10001;v-text-anchor:top" coordsize="120,80" o:gfxdata="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" path="m108,21r,l60,58,12,21v-1,-1,-1,-2,,-3c13,16,14,16,16,17l60,51,104,17v1,-1,3,-1,4,1c109,19,109,20,108,21r,xm114,r,l6,c3,,,3,,6l,74v,3,3,6,6,6l114,80v3,,6,-3,6,-6l120,6c120,3,117,,114,xe" fillcolor="#39a5b7 [3204]" stroked="f" strokeweight="0">
+                    <v:shape w14:anchorId="0237DF11" id="Freeform 5" o:spid="_x0000_s1026" alt="Email icon" style="width:10.8pt;height:7.2pt;visibility:visible;mso-wrap-style:square;mso-left-percent:-10001;mso-top-percent:-10001;mso-position-horizontal:absolute;mso-position-horizontal-relative:char;mso-position-vertical:absolute;mso-position-vertical-relative:line;mso-left-percent:-10001;mso-top-percent:-10001;v-text-anchor:top" coordsize="120,80" o:gfxdata="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" path="m108,21r,l60,58,12,21v-1,-1,-1,-2,,-3c13,16,14,16,16,17l60,51,104,17v1,-1,3,-1,4,1c109,19,109,20,108,21r,xm114,r,l6,c3,,,3,,6l,74v,3,3,6,6,6l114,80v3,,6,-3,6,-6l120,6c120,3,117,,114,xe" fillcolor="#39a5b7 [3204]" stroked="f" strokeweight="0">
                       <v:path arrowok="t" o:connecttype="custom" o:connectlocs="123444,24003;123444,24003;68580,66294;13716,24003;13716,20574;18288,19431;68580,58293;118872,19431;123444,20574;123444,24003;123444,24003;130302,0;130302,0;6858,0;0,6858;0,84582;6858,91440;130302,91440;137160,84582;137160,6858;130302,0" o:connectangles="0,0,0,0,0,0,0,0,0,0,0,0,0,0,0,0,0,0,0,0,0"/>
                       <o:lock v:ext="edit" aspectratio="t" verticies="t"/>
                       <w10:anchorlock/>
@@ -1247,48 +1168,39 @@
             </w:r>
             <w:r>
               <w:rPr>
-                <w:sz w:val="20"/>
-                <w:szCs w:val="20"/>
+                <w:rFonts w:ascii="Roboto" w:hAnsi="Roboto"/>
+                <w:sz w:val="18"/>
+                <w:szCs w:val="18"/>
               </w:rPr>
-              <w:t xml:space="preserve"> </w:t>
-            </w:r>
-          </w:p>
-          <w:p>
-            <w:pPr>
-              <w:rPr>
-                <w:sz w:val="20"/>
-                <w:szCs w:val="20"/>
-              </w:rPr>
-            </w:pPr>
-            <w:r>
-              <w:rPr>
-                <w:sz w:val="20"/>
-                <w:szCs w:val="20"/>
-              </w:rPr>
-              <w:t>haydnkeung@gmail.com</w:t>
+              <w:t xml:space="preserve"> hkeung@uwaterloo.ca</w:t>
             </w:r>
           </w:p>
         </w:tc>
         <w:tc>
           <w:tcPr>
-            <w:tcW w:w="2835" w:type="dxa"/>
+            <w:tcW w:w="2126" w:type="dxa"/>
             <w:vAlign w:val="bottom"/>
           </w:tcPr>
           <w:p>
             <w:pPr>
+              <w:jc w:val="center"/>
               <w:rPr>
-                <w:sz w:val="20"/>
-                <w:szCs w:val="20"/>
+                <w:rFonts w:ascii="Roboto" w:hAnsi="Roboto"/>
+                <w:sz w:val="18"/>
+                <w:szCs w:val="18"/>
               </w:rPr>
             </w:pPr>
             <w:r>
               <w:rPr>
+                <w:rFonts w:ascii="Roboto" w:hAnsi="Roboto"/>
                 <w:noProof/>
+                <w:sz w:val="18"/>
+                <w:szCs w:val="18"/>
               </w:rPr>
               <mc:AlternateContent>
                 <mc:Choice Requires="wps">
                   <w:drawing>
-                    <wp:inline distT="0" distB="0" distL="0" distR="0" wp14:anchorId="2E939C59" wp14:editId="6FE1D5A6">
+                    <wp:inline distT="0" distB="0" distL="0" distR="0" wp14:anchorId="7201DE18" wp14:editId="4CB2254C">
                       <wp:extent cx="118872" cy="118872"/>
                       <wp:effectExtent l="0" t="0" r="0" b="0"/>
                       <wp:docPr id="57" name="Website icon" descr="Twitter/Blog/Portfolio icon"/>
@@ -2998,7 +2910,7 @@
                 </mc:Choice>
                 <mc:Fallback>
                   <w:pict>
-                    <v:shape w14:anchorId="3E953900" id="Website icon" o:spid="_x0000_s1026" alt="Twitter/Blog/Portfolio icon" style="width:9.35pt;height:9.35pt;visibility:visible;mso-wrap-style:square;mso-left-percent:-10001;mso-top-percent:-10001;mso-position-horizontal:absolute;mso-position-horizontal-relative:char;mso-position-vertical:absolute;mso-position-vertical-relative:line;mso-left-percent:-10001;mso-top-percent:-10001;v-text-anchor:top" coordsize="2691,2691" o:gfxdata="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" path="m1942,1975r-21,68l1895,2108r-31,64l1830,2233r-36,59l1758,2346r-38,53l1684,2446r-33,44l1711,2468r62,-25l1835,2415r62,-31l1957,2348r60,-36l2075,2273r53,-43l2179,2187r47,-46l2267,2095r-57,-28l2147,2041r-65,-25l2013,1994r-71,-19xm767,1973r-76,21l620,2018r-67,27l490,2073r-59,31l478,2156r53,49l587,2252r61,44l711,2337r67,38l845,2409r69,31l984,2466r67,24l1017,2446r-35,-47l945,2347r-35,-55l875,2234r-33,-61l813,2108r-26,-66l767,1973xm1260,1906r-10,l1234,1907r-21,l1189,1908r-28,1l1132,1910r-31,1l1069,1912r-32,2l1006,1916r-30,3l948,1921r-26,3l900,1928r12,42l927,2012r17,41l963,2093r19,40l1003,2172r22,37l1047,2244r24,35l1094,2312r22,30l1138,2371r21,28l1179,2423r19,22l1215,2464r15,17l1243,2495r10,11l1261,2513r4,4l1266,2518r-6,-612xm1436,1905r-18,615l1419,2518r5,-6l1433,2503r12,-13l1460,2474r18,-18l1497,2436r23,-24l1543,2387r24,-29l1592,2327r26,-32l1644,2260r25,-36l1694,2187r23,-40l1740,2107r21,-41l1779,2022r16,-43l1808,1935r-26,-4l1751,1926r-33,-3l1684,1920r-35,-3l1613,1915r-34,-2l1546,1912r-29,-2l1489,1909r-21,-1l1451,1907r-11,-1l1436,1905xm2016,1420r-6,106l2001,1629r-13,100l1972,1827r70,18l2111,1866r66,23l2240,1914r61,27l2357,1970r41,-71l2434,1826r31,-77l2491,1670r20,-82l2526,1505r9,-85l2016,1420xm1428,1420r,334l1531,1759r101,9l1731,1780r97,15l1842,1708r12,-93l1861,1519r5,-99l1428,1420xm842,1420r5,100l855,1616r11,93l880,1797r96,-16l1074,1769r100,-9l1276,1755r,-335l842,1420xm156,1420r7,76l175,1571r18,73l214,1716r25,69l269,1853r34,65l341,1981r57,-31l459,1920r65,-27l591,1868r71,-23l736,1825r-16,-97l707,1628r-9,-103l692,1420r-536,xm1816,832r-94,15l1626,858r-98,9l1428,872r,397l1865,1269r-4,-94l1854,1084r-10,-88l1831,912r-15,-80xm892,831r-15,80l864,995r-9,88l847,1175r-4,94l1276,1269r,-398l1177,866r-96,-8l985,846,892,831xm2324,669r-66,32l2190,731r-74,27l2040,782r-79,22l1978,891r14,91l2003,1075r8,96l2016,1269r518,l2526,1186r-15,-81l2492,1026r-24,-76l2440,876r-34,-72l2367,735r-43,-66xm372,660r-25,36l322,732r-22,35l278,802r-20,37l240,876r-16,38l209,955r-13,43l185,1044r-10,49l167,1146r-6,58l157,1267r535,l694,1209r1,-49l697,1115r3,-38l702,1044r3,-31l709,987r3,-24l716,941r5,-22l726,899r5,-21l736,855r7,-24l749,803,678,785,611,764,548,741,486,716,428,688,372,660xm1717,217r37,50l1787,321r32,60l1849,444r28,67l1902,581r23,75l1991,638r63,-19l2114,596r57,-23l2226,549r-54,-54l2116,443r-60,-48l1994,351r-65,-40l1861,275r-70,-32l1717,217xm998,209r-76,26l849,267r-71,35l710,342r-64,45l584,435r-58,53l471,543r56,26l586,594r62,25l713,640r69,18l806,582r26,-72l861,440r31,-64l925,315r36,-56l998,209xm1276,172r-37,17l1204,213r-36,30l1133,279r-33,42l1067,368r-31,53l1007,479r-28,64l952,612r-23,72l1013,697r86,10l1187,716r89,4l1276,172xm1428,169r,552l1518,716r88,-7l1693,697r86,-13l1755,611r-27,-70l1700,477r-29,-58l1639,365r-33,-48l1572,276r-35,-37l1500,210r-36,-24l1428,169xm1345,r92,3l1528,12r88,15l1702,48r85,27l1869,106r78,36l2024,184r73,46l2167,281r67,54l2297,395r58,62l2411,524r50,69l2507,667r42,77l2585,823r31,81l2643,988r21,87l2679,1164r9,89l2691,1346r-3,92l2679,1528r-15,89l2643,1703r-27,84l2585,1869r-36,80l2507,2024r-46,74l2411,2168r-56,66l2297,2297r-63,59l2167,2411r-70,50l2024,2508r-77,41l1869,2585r-82,33l1702,2644r-86,20l1528,2679r-91,9l1345,2691r-92,-3l1162,2679r-87,-15l988,2644r-84,-26l822,2585r-79,-36l667,2508r-74,-47l524,2411r-67,-55l394,2297r-59,-63l280,2168r-50,-70l184,2024r-42,-75l106,1869,74,1787,47,1703,27,1617,12,1528,3,1438,,1346r3,-93l12,1164r15,-89l47,988,74,904r32,-81l142,744r42,-77l230,593r50,-69l335,457r59,-62l457,335r67,-54l593,230r74,-46l743,142r79,-36l904,75,988,48r87,-21l1162,12r91,-9l1345,xe" fillcolor="#39a5b7 [3204]" stroked="f" strokeweight="0">
+                    <v:shape w14:anchorId="5935DF32" id="Website icon" o:spid="_x0000_s1026" alt="Twitter/Blog/Portfolio icon" style="width:9.35pt;height:9.35pt;visibility:visible;mso-wrap-style:square;mso-left-percent:-10001;mso-top-percent:-10001;mso-position-horizontal:absolute;mso-position-horizontal-relative:char;mso-position-vertical:absolute;mso-position-vertical-relative:line;mso-left-percent:-10001;mso-top-percent:-10001;v-text-anchor:top" coordsize="2691,2691" o:gfxdata="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" path="m1942,1975r-21,68l1895,2108r-31,64l1830,2233r-36,59l1758,2346r-38,53l1684,2446r-33,44l1711,2468r62,-25l1835,2415r62,-31l1957,2348r60,-36l2075,2273r53,-43l2179,2187r47,-46l2267,2095r-57,-28l2147,2041r-65,-25l2013,1994r-71,-19xm767,1973r-76,21l620,2018r-67,27l490,2073r-59,31l478,2156r53,49l587,2252r61,44l711,2337r67,38l845,2409r69,31l984,2466r67,24l1017,2446r-35,-47l945,2347r-35,-55l875,2234r-33,-61l813,2108r-26,-66l767,1973xm1260,1906r-10,l1234,1907r-21,l1189,1908r-28,1l1132,1910r-31,1l1069,1912r-32,2l1006,1916r-30,3l948,1921r-26,3l900,1928r12,42l927,2012r17,41l963,2093r19,40l1003,2172r22,37l1047,2244r24,35l1094,2312r22,30l1138,2371r21,28l1179,2423r19,22l1215,2464r15,17l1243,2495r10,11l1261,2513r4,4l1266,2518r-6,-612xm1436,1905r-18,615l1419,2518r5,-6l1433,2503r12,-13l1460,2474r18,-18l1497,2436r23,-24l1543,2387r24,-29l1592,2327r26,-32l1644,2260r25,-36l1694,2187r23,-40l1740,2107r21,-41l1779,2022r16,-43l1808,1935r-26,-4l1751,1926r-33,-3l1684,1920r-35,-3l1613,1915r-34,-2l1546,1912r-29,-2l1489,1909r-21,-1l1451,1907r-11,-1l1436,1905xm2016,1420r-6,106l2001,1629r-13,100l1972,1827r70,18l2111,1866r66,23l2240,1914r61,27l2357,1970r41,-71l2434,1826r31,-77l2491,1670r20,-82l2526,1505r9,-85l2016,1420xm1428,1420r,334l1531,1759r101,9l1731,1780r97,15l1842,1708r12,-93l1861,1519r5,-99l1428,1420xm842,1420r5,100l855,1616r11,93l880,1797r96,-16l1074,1769r100,-9l1276,1755r,-335l842,1420xm156,1420r7,76l175,1571r18,73l214,1716r25,69l269,1853r34,65l341,1981r57,-31l459,1920r65,-27l591,1868r71,-23l736,1825r-16,-97l707,1628r-9,-103l692,1420r-536,xm1816,832r-94,15l1626,858r-98,9l1428,872r,397l1865,1269r-4,-94l1854,1084r-10,-88l1831,912r-15,-80xm892,831r-15,80l864,995r-9,88l847,1175r-4,94l1276,1269r,-398l1177,866r-96,-8l985,846,892,831xm2324,669r-66,32l2190,731r-74,27l2040,782r-79,22l1978,891r14,91l2003,1075r8,96l2016,1269r518,l2526,1186r-15,-81l2492,1026r-24,-76l2440,876r-34,-72l2367,735r-43,-66xm372,660r-25,36l322,732r-22,35l278,802r-20,37l240,876r-16,38l209,955r-13,43l185,1044r-10,49l167,1146r-6,58l157,1267r535,l694,1209r1,-49l697,1115r3,-38l702,1044r3,-31l709,987r3,-24l716,941r5,-22l726,899r5,-21l736,855r7,-24l749,803,678,785,611,764,548,741,486,716,428,688,372,660xm1717,217r37,50l1787,321r32,60l1849,444r28,67l1902,581r23,75l1991,638r63,-19l2114,596r57,-23l2226,549r-54,-54l2116,443r-60,-48l1994,351r-65,-40l1861,275r-70,-32l1717,217xm998,209r-76,26l849,267r-71,35l710,342r-64,45l584,435r-58,53l471,543r56,26l586,594r62,25l713,640r69,18l806,582r26,-72l861,440r31,-64l925,315r36,-56l998,209xm1276,172r-37,17l1204,213r-36,30l1133,279r-33,42l1067,368r-31,53l1007,479r-28,64l952,612r-23,72l1013,697r86,10l1187,716r89,4l1276,172xm1428,169r,552l1518,716r88,-7l1693,697r86,-13l1755,611r-27,-70l1700,477r-29,-58l1639,365r-33,-48l1572,276r-35,-37l1500,210r-36,-24l1428,169xm1345,r92,3l1528,12r88,15l1702,48r85,27l1869,106r78,36l2024,184r73,46l2167,281r67,54l2297,395r58,62l2411,524r50,69l2507,667r42,77l2585,823r31,81l2643,988r21,87l2679,1164r9,89l2691,1346r-3,92l2679,1528r-15,89l2643,1703r-27,84l2585,1869r-36,80l2507,2024r-46,74l2411,2168r-56,66l2297,2297r-63,59l2167,2411r-70,50l2024,2508r-77,41l1869,2585r-82,33l1702,2644r-86,20l1528,2679r-91,9l1345,2691r-92,-3l1162,2679r-87,-15l988,2644r-84,-26l822,2585r-79,-36l667,2508r-74,-47l524,2411r-67,-55l394,2297r-59,-63l280,2168r-50,-70l184,2024r-42,-75l106,1869,74,1787,47,1703,27,1617,12,1528,3,1438,,1346r3,-93l12,1164r15,-89l47,988,74,904r32,-81l142,744r42,-77l230,593r50,-69l335,457r59,-62l457,335r67,-54l593,230r74,-46l743,142r79,-36l904,75,988,48r87,-21l1162,12r91,-9l1345,xe" fillcolor="#39a5b7 [3204]" stroked="f" strokeweight="0">
                       <v:path arrowok="t" o:connecttype="custom" o:connectlocs="77658,103632;83798,105311;100142,92544;30524,88083;25930,99480;46427,109993;35913,93119;52523,84284;43114,84770;42539,92456;49298,103455;54908,110214;62639,111318;66128,107608;73726,98243;79866,85477;69751,84505;63434,84151;93251,82429;108889,77260;63080,77481;82208,67100;38873,79381;6891,62727;13385,84726;32512,80617;76067,37415;81898,47885;37769,47840;43511,37371;86625,35516;111583,52390;102660,29552;10602,38696;7112,53185;31010,46118;32291,38785;21469,31629;81678,19613;95902,25312;82208,12148;31363,15107;28625,27344;40861,13915;50049,12325;41038,30215;63080,31849;75096,21071;64671,8216;78939,3313;101467,17449;115559,39933;118342,67498;108712,92677;89408,110788;63478,118739;36311,114190;14798,98685;2076,75228;1193,47487;12369,23147;32821,6273;59414,0" o:connectangles="0,0,0,0,0,0,0,0,0,0,0,0,0,0,0,0,0,0,0,0,0,0,0,0,0,0,0,0,0,0,0,0,0,0,0,0,0,0,0,0,0,0,0,0,0,0,0,0,0,0,0,0,0,0,0,0,0,0,0,0,0,0,0"/>
                       <o:lock v:ext="edit" verticies="t"/>
                       <w10:anchorlock/>
@@ -3009,1559 +2921,1119 @@
             </w:r>
             <w:r>
               <w:rPr>
-                <w:sz w:val="20"/>
-                <w:szCs w:val="20"/>
+                <w:rFonts w:ascii="Roboto" w:hAnsi="Roboto"/>
+                <w:sz w:val="18"/>
+                <w:szCs w:val="18"/>
               </w:rPr>
               <w:t xml:space="preserve"> </w:t>
             </w:r>
-          </w:p>
-          <w:p>
-            <w:pPr>
-              <w:rPr>
-                <w:sz w:val="20"/>
-                <w:szCs w:val="20"/>
-              </w:rPr>
-            </w:pPr>
             <w:r>
               <w:rPr>
-                <w:sz w:val="20"/>
-                <w:szCs w:val="20"/>
+                <w:rFonts w:ascii="Roboto" w:hAnsi="Roboto"/>
+                <w:sz w:val="18"/>
+                <w:szCs w:val="18"/>
               </w:rPr>
               <w:t>http://haydnkeung.me</w:t>
             </w:r>
           </w:p>
         </w:tc>
       </w:tr>
+      <w:tr>
+        <w:trPr>
+          <w:trHeight w:val="458"/>
+        </w:trPr>
+        <w:tc>
+          <w:tcPr>
+            <w:tcW w:w="4111" w:type="dxa"/>
+            <w:vMerge/>
+            <w:vAlign w:val="bottom"/>
+          </w:tcPr>
+          <w:p>
+            <w:pPr>
+              <w:pStyle w:val="Title"/>
+              <w:pBdr>
+                <w:bottom w:val="none" w:sz="0" w:space="0" w:color="auto"/>
+              </w:pBdr>
+              <w:spacing w:after="0"/>
+              <w:jc w:val="both"/>
+              <w:rPr>
+                <w:rFonts w:ascii="Roboto" w:hAnsi="Roboto"/>
+                <w:sz w:val="96"/>
+                <w:szCs w:val="96"/>
+              </w:rPr>
+            </w:pPr>
+          </w:p>
+        </w:tc>
+        <w:tc>
+          <w:tcPr>
+            <w:tcW w:w="6662" w:type="dxa"/>
+            <w:gridSpan w:val="3"/>
+            <w:vAlign w:val="bottom"/>
+          </w:tcPr>
+          <w:p>
+            <w:pPr>
+              <w:jc w:val="center"/>
+              <w:rPr>
+                <w:rFonts w:ascii="Roboto" w:hAnsi="Roboto"/>
+                <w:sz w:val="25"/>
+                <w:szCs w:val="25"/>
+              </w:rPr>
+            </w:pPr>
+            <w:r>
+              <w:rPr>
+                <w:rFonts w:ascii="Roboto" w:hAnsi="Roboto"/>
+                <w:sz w:val="25"/>
+                <w:szCs w:val="25"/>
+              </w:rPr>
+              <w:t>University of Waterloo Software Engineering, Class of 2023</w:t>
+            </w:r>
+          </w:p>
+        </w:tc>
+      </w:tr>
     </w:tbl>
     <w:p>
       <w:pPr>
+        <w:spacing w:after="0"/>
+        <w:rPr>
+          <w:rFonts w:ascii="Roboto" w:hAnsi="Roboto"/>
+          <w:b/>
+          <w:sz w:val="24"/>
+          <w:szCs w:val="24"/>
+        </w:rPr>
+      </w:pPr>
+    </w:p>
+    <w:p>
+      <w:pPr>
+        <w:spacing w:after="120"/>
+        <w:rPr>
+          <w:rFonts w:ascii="Roboto" w:hAnsi="Roboto"/>
+        </w:rPr>
+      </w:pPr>
+      <w:r>
+        <w:rPr>
+          <w:rFonts w:ascii="Roboto" w:hAnsi="Roboto"/>
+          <w:b/>
+        </w:rPr>
+        <w:t>Languages:</w:t>
+      </w:r>
+      <w:r>
+        <w:rPr>
+          <w:rFonts w:ascii="Roboto" w:hAnsi="Roboto"/>
+        </w:rPr>
+        <w:t xml:space="preserve"> </w:t>
+      </w:r>
+      <w:r>
+        <w:rPr>
+          <w:rFonts w:ascii="Roboto" w:hAnsi="Roboto"/>
+          <w:b/>
+        </w:rPr>
+        <w:t>C#</w:t>
+      </w:r>
+      <w:r>
+        <w:rPr>
+          <w:rFonts w:ascii="Roboto" w:hAnsi="Roboto"/>
+        </w:rPr>
+        <w:t>,</w:t>
+      </w:r>
+      <w:r>
+        <w:rPr>
+          <w:rFonts w:ascii="Roboto" w:hAnsi="Roboto"/>
+        </w:rPr>
+        <w:t xml:space="preserve"> Java, C/C++, Html</w:t>
+      </w:r>
+      <w:r>
+        <w:rPr>
+          <w:rFonts w:ascii="Roboto" w:hAnsi="Roboto"/>
+        </w:rPr>
+        <w:t xml:space="preserve"> </w:t>
+      </w:r>
+    </w:p>
+    <w:p>
+      <w:pPr>
+        <w:spacing w:after="120"/>
+        <w:rPr>
+          <w:rFonts w:ascii="Roboto" w:hAnsi="Roboto"/>
+        </w:rPr>
+      </w:pPr>
+      <w:r>
+        <w:rPr>
+          <w:rFonts w:ascii="Roboto" w:hAnsi="Roboto"/>
+          <w:b/>
+        </w:rPr>
+        <w:t>Technology:</w:t>
+      </w:r>
+      <w:r>
+        <w:rPr>
+          <w:rFonts w:ascii="Roboto" w:hAnsi="Roboto"/>
+        </w:rPr>
+        <w:t xml:space="preserve"> Android Studio, </w:t>
+      </w:r>
+      <w:r>
+        <w:rPr>
+          <w:rFonts w:ascii="Roboto" w:hAnsi="Roboto"/>
+          <w:b/>
+        </w:rPr>
+        <w:t>Unity3D</w:t>
+      </w:r>
+      <w:r>
+        <w:rPr>
+          <w:rFonts w:ascii="Roboto" w:hAnsi="Roboto"/>
+        </w:rPr>
+        <w:t xml:space="preserve">, Foundations 6, Adobe Illustrator, </w:t>
+      </w:r>
+      <w:r>
+        <w:rPr>
+          <w:rFonts w:ascii="Roboto" w:hAnsi="Roboto"/>
+        </w:rPr>
+        <w:t>Git/</w:t>
+      </w:r>
+      <w:r>
+        <w:rPr>
+          <w:rFonts w:ascii="Roboto" w:hAnsi="Roboto"/>
+        </w:rPr>
+        <w:t>Git</w:t>
+      </w:r>
+      <w:r>
+        <w:rPr>
+          <w:rFonts w:ascii="Roboto" w:hAnsi="Roboto"/>
+        </w:rPr>
+        <w:t>Hub</w:t>
+      </w:r>
+      <w:r>
+        <w:rPr>
+          <w:rFonts w:ascii="Roboto" w:hAnsi="Roboto"/>
+        </w:rPr>
+        <w:t xml:space="preserve"> </w:t>
+      </w:r>
+      <w:r>
+        <w:rPr>
+          <w:rFonts w:ascii="Roboto" w:hAnsi="Roboto"/>
+        </w:rPr>
+        <w:t>(</w:t>
+      </w:r>
+      <w:r>
+        <w:rPr>
+          <w:rFonts w:ascii="Roboto" w:hAnsi="Roboto"/>
+          <w:sz w:val="18"/>
+          <w:szCs w:val="18"/>
+        </w:rPr>
+        <w:t>https://github.com/haydnkeung</w:t>
+      </w:r>
+      <w:r>
+        <w:rPr>
+          <w:rFonts w:ascii="Roboto" w:hAnsi="Roboto"/>
+        </w:rPr>
+        <w:t>)</w:t>
+      </w:r>
+    </w:p>
+    <w:p>
+      <w:pPr>
+        <w:pStyle w:val="Heading1"/>
         <w:pBdr>
           <w:bottom w:val="single" w:sz="6" w:space="1" w:color="auto"/>
         </w:pBdr>
-        <w:spacing w:after="0"/>
-        <w:rPr>
-          <w:sz w:val="28"/>
+        <w:spacing w:before="60" w:after="60"/>
+        <w:rPr>
+          <w:rFonts w:ascii="Roboto" w:hAnsi="Roboto"/>
           <w:szCs w:val="28"/>
         </w:rPr>
       </w:pPr>
       <w:r>
         <w:rPr>
-          <w:b/>
-          <w:sz w:val="28"/>
+          <w:rFonts w:ascii="Roboto" w:hAnsi="Roboto"/>
           <w:szCs w:val="28"/>
         </w:rPr>
-        <w:t>Languages:</w:t>
-      </w:r>
-      <w:r>
-        <w:rPr>
-          <w:sz w:val="28"/>
+        <w:t>S</w:t>
+      </w:r>
+      <w:r>
+        <w:rPr>
+          <w:rFonts w:ascii="Roboto" w:hAnsi="Roboto"/>
           <w:szCs w:val="28"/>
         </w:rPr>
-        <w:t xml:space="preserve"> </w:t>
-      </w:r>
-      <w:r>
-        <w:rPr>
-          <w:b/>
-          <w:i/>
-          <w:sz w:val="28"/>
-          <w:szCs w:val="28"/>
-        </w:rPr>
-        <w:t>C#</w:t>
-      </w:r>
-      <w:r>
-        <w:rPr>
-          <w:sz w:val="28"/>
-          <w:szCs w:val="28"/>
-        </w:rPr>
-        <w:t>, Java, C/C++, Html</w:t>
+        <w:t>kills and Knowledge</w:t>
       </w:r>
     </w:p>
     <w:p>
       <w:pPr>
+        <w:pStyle w:val="ListBullet"/>
+        <w:spacing w:before="60" w:after="60" w:line="276" w:lineRule="auto"/>
+        <w:rPr>
+          <w:rFonts w:ascii="Roboto" w:hAnsi="Roboto"/>
+          <w:sz w:val="21"/>
+          <w:szCs w:val="21"/>
+        </w:rPr>
+      </w:pPr>
+      <w:r>
+        <w:rPr>
+          <w:rFonts w:ascii="Roboto" w:hAnsi="Roboto"/>
+          <w:sz w:val="21"/>
+          <w:szCs w:val="21"/>
+        </w:rPr>
+        <w:t>Leadership experience gained through starting a coding club to prepare peers for competitive coding (80% of members achieved distinction with no prior experience), and co-VP of Junior Achievement club in high school.</w:t>
+      </w:r>
+    </w:p>
+    <w:p>
+      <w:pPr>
+        <w:pStyle w:val="ListBullet"/>
+        <w:spacing w:before="60" w:after="60" w:line="276" w:lineRule="auto"/>
+        <w:rPr>
+          <w:rFonts w:ascii="Roboto" w:hAnsi="Roboto"/>
+          <w:sz w:val="21"/>
+          <w:szCs w:val="21"/>
+        </w:rPr>
+      </w:pPr>
+      <w:r>
+        <w:rPr>
+          <w:rFonts w:ascii="Roboto" w:hAnsi="Roboto"/>
+          <w:sz w:val="21"/>
+          <w:szCs w:val="21"/>
+        </w:rPr>
+        <w:t xml:space="preserve">Solid communication developed through competing in the </w:t>
+      </w:r>
+      <w:r>
+        <w:rPr>
+          <w:rFonts w:ascii="Roboto" w:hAnsi="Roboto"/>
+          <w:b/>
+          <w:sz w:val="21"/>
+          <w:szCs w:val="21"/>
+        </w:rPr>
+        <w:t>national French public speaking contest</w:t>
+      </w:r>
+      <w:r>
+        <w:rPr>
+          <w:rFonts w:ascii="Roboto" w:hAnsi="Roboto"/>
+          <w:sz w:val="21"/>
+          <w:szCs w:val="21"/>
+        </w:rPr>
+        <w:t xml:space="preserve"> (concours d'art </w:t>
+      </w:r>
+      <w:proofErr w:type="spellStart"/>
+      <w:r>
+        <w:rPr>
+          <w:rFonts w:ascii="Roboto" w:hAnsi="Roboto"/>
+          <w:sz w:val="21"/>
+          <w:szCs w:val="21"/>
+        </w:rPr>
+        <w:t>oratoire</w:t>
+      </w:r>
+      <w:proofErr w:type="spellEnd"/>
+      <w:r>
+        <w:rPr>
+          <w:rFonts w:ascii="Roboto" w:hAnsi="Roboto"/>
+          <w:sz w:val="21"/>
+          <w:szCs w:val="21"/>
+        </w:rPr>
+        <w:t>) 4 times.</w:t>
+      </w:r>
+    </w:p>
+    <w:p>
+      <w:pPr>
+        <w:pStyle w:val="Heading1"/>
         <w:pBdr>
           <w:bottom w:val="single" w:sz="6" w:space="1" w:color="auto"/>
         </w:pBdr>
-        <w:spacing w:after="0"/>
-        <w:rPr>
-          <w:sz w:val="28"/>
+        <w:spacing w:before="0" w:after="120"/>
+        <w:rPr>
+          <w:rFonts w:ascii="Roboto" w:hAnsi="Roboto"/>
           <w:szCs w:val="28"/>
         </w:rPr>
       </w:pPr>
       <w:r>
         <w:rPr>
-          <w:b/>
-          <w:sz w:val="28"/>
+          <w:rFonts w:ascii="Roboto" w:hAnsi="Roboto"/>
           <w:szCs w:val="28"/>
         </w:rPr>
-        <w:t>Technology:</w:t>
-      </w:r>
-      <w:r>
-        <w:rPr>
-          <w:sz w:val="28"/>
-          <w:szCs w:val="28"/>
-        </w:rPr>
-        <w:t xml:space="preserve"> </w:t>
-      </w:r>
-      <w:r>
-        <w:rPr>
-          <w:sz w:val="28"/>
-          <w:szCs w:val="28"/>
-        </w:rPr>
-        <w:t xml:space="preserve">Android Studio, </w:t>
-      </w:r>
-      <w:r>
-        <w:rPr>
-          <w:b/>
-          <w:i/>
-          <w:sz w:val="28"/>
-          <w:szCs w:val="28"/>
-        </w:rPr>
-        <w:t>Unity3D</w:t>
-      </w:r>
-      <w:r>
-        <w:rPr>
-          <w:sz w:val="28"/>
-          <w:szCs w:val="28"/>
-        </w:rPr>
-        <w:t xml:space="preserve">, Foundations 6, Adobe Illustrator, </w:t>
-      </w:r>
-      <w:r>
-        <w:rPr>
-          <w:b/>
-          <w:i/>
-          <w:sz w:val="28"/>
-          <w:szCs w:val="28"/>
-        </w:rPr>
-        <w:t>Git</w:t>
+        <w:t>Projects</w:t>
       </w:r>
     </w:p>
     <w:p>
       <w:pPr>
-        <w:pStyle w:val="Heading1"/>
-        <w:spacing w:before="0" w:after="0"/>
-        <w:rPr>
-          <w:szCs w:val="28"/>
-        </w:rPr>
-      </w:pPr>
+        <w:pStyle w:val="Heading3"/>
+        <w:rPr>
+          <w:rFonts w:ascii="Arial" w:hAnsi="Arial" w:cs="Arial"/>
+        </w:rPr>
+      </w:pPr>
+      <w:r>
+        <w:rPr>
+          <w:rFonts w:ascii="Arial" w:hAnsi="Arial" w:cs="Arial"/>
+        </w:rPr>
+        <w:t>Real-Time</w:t>
+      </w:r>
+      <w:r>
+        <w:rPr>
+          <w:rFonts w:ascii="Arial" w:hAnsi="Arial" w:cs="Arial"/>
+        </w:rPr>
+        <w:t xml:space="preserve"> Mu</w:t>
+      </w:r>
+      <w:r>
+        <w:rPr>
+          <w:rFonts w:ascii="Arial" w:hAnsi="Arial" w:cs="Arial"/>
+        </w:rPr>
+        <w:t xml:space="preserve">ltiplayer </w:t>
+      </w:r>
+      <w:r>
+        <w:rPr>
+          <w:rFonts w:ascii="Arial" w:hAnsi="Arial" w:cs="Arial"/>
+        </w:rPr>
+        <w:t xml:space="preserve">Space Shooter </w:t>
+      </w:r>
+      <w:r>
+        <w:rPr>
+          <w:rFonts w:ascii="Arial" w:hAnsi="Arial" w:cs="Arial"/>
+        </w:rPr>
+        <w:t>Game</w:t>
+      </w:r>
+      <w:r>
+        <w:rPr>
+          <w:rFonts w:ascii="Arial" w:hAnsi="Arial" w:cs="Arial"/>
+        </w:rPr>
+        <w:t xml:space="preserve"> (C#</w:t>
+      </w:r>
+      <w:r>
+        <w:rPr>
+          <w:rFonts w:ascii="Arial" w:hAnsi="Arial" w:cs="Arial"/>
+        </w:rPr>
+        <w:t>, Unity Engine, Photon Framework</w:t>
+      </w:r>
+      <w:r>
+        <w:rPr>
+          <w:rFonts w:ascii="Arial" w:hAnsi="Arial" w:cs="Arial"/>
+        </w:rPr>
+        <w:t>)</w:t>
+      </w:r>
     </w:p>
     <w:p>
       <w:pPr>
-        <w:pStyle w:val="Heading1"/>
-        <w:spacing w:before="0" w:after="0"/>
-        <w:rPr>
-          <w:szCs w:val="28"/>
-        </w:rPr>
-      </w:pPr>
-      <w:r>
-        <w:rPr>
-          <w:szCs w:val="28"/>
-        </w:rPr>
-        <w:t>S</w:t>
-      </w:r>
-      <w:r>
-        <w:rPr>
-          <w:szCs w:val="28"/>
-        </w:rPr>
-        <w:t>kills and Knowledge</w:t>
+        <w:pStyle w:val="ListBullet"/>
+        <w:spacing w:before="60" w:after="60" w:line="276" w:lineRule="auto"/>
+        <w:rPr>
+          <w:rFonts w:ascii="Roboto" w:hAnsi="Roboto"/>
+          <w:sz w:val="32"/>
+        </w:rPr>
+      </w:pPr>
+      <w:r>
+        <w:rPr>
+          <w:rFonts w:ascii="Roboto" w:hAnsi="Roboto"/>
+        </w:rPr>
+        <w:t xml:space="preserve">Learned basic Photon Networking API through developing a </w:t>
+      </w:r>
+      <w:r>
+        <w:rPr>
+          <w:rFonts w:ascii="Roboto" w:hAnsi="Roboto"/>
+        </w:rPr>
+        <w:t>2D real time multiplayer space shooter g</w:t>
+      </w:r>
+      <w:r>
+        <w:rPr>
+          <w:rFonts w:ascii="Roboto" w:hAnsi="Roboto"/>
+        </w:rPr>
+        <w:t>ame.</w:t>
       </w:r>
     </w:p>
     <w:p>
       <w:pPr>
         <w:pStyle w:val="ListBullet"/>
-        <w:spacing w:after="0"/>
-        <w:rPr>
-          <w:sz w:val="21"/>
-          <w:szCs w:val="21"/>
-        </w:rPr>
-      </w:pPr>
-      <w:r>
-        <w:rPr>
-          <w:sz w:val="21"/>
-          <w:szCs w:val="21"/>
-        </w:rPr>
-        <w:t>L</w:t>
-      </w:r>
-      <w:r>
-        <w:rPr>
-          <w:sz w:val="21"/>
-          <w:szCs w:val="21"/>
-        </w:rPr>
-        <w:t xml:space="preserve">eadership </w:t>
-      </w:r>
-      <w:r>
-        <w:rPr>
-          <w:sz w:val="21"/>
-          <w:szCs w:val="21"/>
-        </w:rPr>
-        <w:t xml:space="preserve">experience </w:t>
-      </w:r>
-      <w:r>
-        <w:rPr>
-          <w:sz w:val="21"/>
-          <w:szCs w:val="21"/>
-        </w:rPr>
-        <w:t>gained</w:t>
-      </w:r>
-      <w:r>
-        <w:rPr>
-          <w:sz w:val="21"/>
-          <w:szCs w:val="21"/>
-        </w:rPr>
-        <w:t xml:space="preserve"> </w:t>
-      </w:r>
-      <w:r>
-        <w:rPr>
-          <w:sz w:val="21"/>
-          <w:szCs w:val="21"/>
-        </w:rPr>
-        <w:t>through</w:t>
-      </w:r>
-      <w:r>
-        <w:rPr>
-          <w:sz w:val="21"/>
-          <w:szCs w:val="21"/>
-        </w:rPr>
-        <w:t xml:space="preserve"> starting a </w:t>
-      </w:r>
-      <w:r>
-        <w:rPr>
-          <w:sz w:val="21"/>
-          <w:szCs w:val="21"/>
-        </w:rPr>
-        <w:t>coding</w:t>
-      </w:r>
-      <w:r>
-        <w:rPr>
-          <w:sz w:val="21"/>
-          <w:szCs w:val="21"/>
-        </w:rPr>
-        <w:t xml:space="preserve"> club</w:t>
-      </w:r>
-      <w:r>
-        <w:rPr>
-          <w:sz w:val="21"/>
-          <w:szCs w:val="21"/>
-        </w:rPr>
-        <w:t xml:space="preserve"> to</w:t>
-      </w:r>
-      <w:r>
-        <w:rPr>
-          <w:sz w:val="21"/>
-          <w:szCs w:val="21"/>
-        </w:rPr>
-        <w:t xml:space="preserve"> prepare peers for competitive coding</w:t>
-      </w:r>
-      <w:r>
-        <w:rPr>
-          <w:sz w:val="21"/>
-          <w:szCs w:val="21"/>
-        </w:rPr>
-        <w:t xml:space="preserve"> (80% of members achieved distinction with no prior </w:t>
-      </w:r>
-      <w:r>
-        <w:rPr>
-          <w:sz w:val="21"/>
-          <w:szCs w:val="21"/>
-        </w:rPr>
-        <w:t>experience</w:t>
-      </w:r>
-      <w:r>
-        <w:rPr>
-          <w:sz w:val="21"/>
-          <w:szCs w:val="21"/>
-        </w:rPr>
-        <w:t>)</w:t>
-      </w:r>
-      <w:r>
-        <w:rPr>
-          <w:sz w:val="21"/>
-          <w:szCs w:val="21"/>
-        </w:rPr>
-        <w:t>, and co-VP of Junior Achievement club</w:t>
-      </w:r>
-      <w:r>
-        <w:rPr>
-          <w:sz w:val="21"/>
-          <w:szCs w:val="21"/>
-        </w:rPr>
-        <w:t xml:space="preserve"> </w:t>
-      </w:r>
-      <w:r>
-        <w:rPr>
-          <w:sz w:val="21"/>
-          <w:szCs w:val="21"/>
-        </w:rPr>
-        <w:t>in</w:t>
-      </w:r>
-      <w:r>
-        <w:rPr>
-          <w:sz w:val="21"/>
-          <w:szCs w:val="21"/>
-        </w:rPr>
-        <w:t xml:space="preserve"> high school</w:t>
-      </w:r>
-      <w:r>
-        <w:rPr>
-          <w:sz w:val="21"/>
-          <w:szCs w:val="21"/>
-        </w:rPr>
-        <w:t>.</w:t>
+        <w:spacing w:before="60" w:after="60" w:line="276" w:lineRule="auto"/>
+        <w:rPr>
+          <w:rFonts w:ascii="Roboto" w:hAnsi="Roboto"/>
+          <w:sz w:val="32"/>
+        </w:rPr>
+      </w:pPr>
+      <w:r>
+        <w:rPr>
+          <w:rFonts w:ascii="Roboto" w:hAnsi="Roboto"/>
+        </w:rPr>
+        <w:t>Built with Unity Engine and Photon Networking framework in C#.</w:t>
       </w:r>
     </w:p>
     <w:p>
       <w:pPr>
-        <w:pStyle w:val="ListBullet"/>
-        <w:spacing w:after="0"/>
-        <w:rPr>
-          <w:sz w:val="21"/>
-          <w:szCs w:val="21"/>
-        </w:rPr>
-      </w:pPr>
-      <w:r>
-        <w:rPr>
-          <w:sz w:val="21"/>
-          <w:szCs w:val="21"/>
-        </w:rPr>
-        <w:t>Solid communication developed through</w:t>
-      </w:r>
-      <w:r>
-        <w:rPr>
-          <w:sz w:val="21"/>
-          <w:szCs w:val="21"/>
+        <w:pStyle w:val="Heading3"/>
+        <w:rPr>
+          <w:rFonts w:ascii="Arial" w:hAnsi="Arial" w:cs="Arial"/>
+        </w:rPr>
+      </w:pPr>
+      <w:r>
+        <w:rPr>
+          <w:rFonts w:ascii="Arial" w:hAnsi="Arial" w:cs="Arial"/>
+        </w:rPr>
+        <w:t>Tetris (C#, Unity Engine</w:t>
+      </w:r>
+      <w:r>
+        <w:rPr>
+          <w:rFonts w:ascii="Arial" w:hAnsi="Arial" w:cs="Arial"/>
+        </w:rPr>
+        <w:t>,</w:t>
+      </w:r>
+      <w:r>
+        <w:rPr>
+          <w:rFonts w:ascii="Arial" w:hAnsi="Arial" w:cs="Arial"/>
+          <w:i/>
         </w:rPr>
         <w:t xml:space="preserve"> </w:t>
       </w:r>
       <w:r>
         <w:rPr>
-          <w:sz w:val="21"/>
-          <w:szCs w:val="21"/>
-        </w:rPr>
-        <w:t xml:space="preserve">competing in the </w:t>
-      </w:r>
-      <w:r>
-        <w:rPr>
-          <w:b/>
-          <w:i/>
-          <w:sz w:val="21"/>
-          <w:szCs w:val="21"/>
-        </w:rPr>
-        <w:t xml:space="preserve">national French public speaking </w:t>
-      </w:r>
-      <w:r>
-        <w:rPr>
-          <w:b/>
-          <w:i/>
-          <w:sz w:val="21"/>
-          <w:szCs w:val="21"/>
-        </w:rPr>
-        <w:t>contest</w:t>
-      </w:r>
-      <w:r>
-        <w:rPr>
-          <w:sz w:val="21"/>
-          <w:szCs w:val="21"/>
-        </w:rPr>
-        <w:t xml:space="preserve"> (</w:t>
-      </w:r>
-      <w:r>
-        <w:rPr>
-          <w:sz w:val="21"/>
-          <w:szCs w:val="21"/>
-        </w:rPr>
-        <w:t xml:space="preserve">concours d'art </w:t>
-      </w:r>
-      <w:proofErr w:type="spellStart"/>
-      <w:r>
-        <w:rPr>
-          <w:sz w:val="21"/>
-          <w:szCs w:val="21"/>
-        </w:rPr>
-        <w:t>oratoire</w:t>
-      </w:r>
-      <w:proofErr w:type="spellEnd"/>
-      <w:r>
-        <w:rPr>
-          <w:sz w:val="21"/>
-          <w:szCs w:val="21"/>
+          <w:rFonts w:ascii="Arial" w:hAnsi="Arial" w:cs="Arial"/>
+        </w:rPr>
+        <w:t>Object-Oriented design principles</w:t>
+      </w:r>
+      <w:r>
+        <w:rPr>
+          <w:rFonts w:ascii="Arial" w:hAnsi="Arial" w:cs="Arial"/>
         </w:rPr>
         <w:t>)</w:t>
-      </w:r>
-      <w:r>
-        <w:rPr>
-          <w:sz w:val="21"/>
-          <w:szCs w:val="21"/>
-        </w:rPr>
-        <w:t xml:space="preserve"> </w:t>
-      </w:r>
-      <w:r>
-        <w:rPr>
-          <w:sz w:val="21"/>
-          <w:szCs w:val="21"/>
-        </w:rPr>
-        <w:t>4 times.</w:t>
       </w:r>
     </w:p>
     <w:p>
       <w:pPr>
-        <w:pStyle w:val="Heading1"/>
-        <w:spacing w:before="0" w:after="0"/>
-        <w:rPr>
-          <w:szCs w:val="28"/>
-        </w:rPr>
-      </w:pPr>
-      <w:r>
-        <w:rPr>
-          <w:szCs w:val="28"/>
-        </w:rPr>
-        <w:t>Projects</w:t>
+        <w:pStyle w:val="ListBullet"/>
+        <w:spacing w:before="60" w:after="60" w:line="276" w:lineRule="auto"/>
+        <w:rPr>
+          <w:rFonts w:ascii="Roboto" w:hAnsi="Roboto"/>
+          <w:sz w:val="32"/>
+        </w:rPr>
+      </w:pPr>
+      <w:r>
+        <w:rPr>
+          <w:rFonts w:ascii="Roboto" w:hAnsi="Roboto"/>
+        </w:rPr>
+        <w:t xml:space="preserve">Developed </w:t>
+      </w:r>
+      <w:r>
+        <w:rPr>
+          <w:rFonts w:ascii="Roboto" w:hAnsi="Roboto"/>
+          <w:b/>
+        </w:rPr>
+        <w:t>solid Object-Oriented design principles</w:t>
+      </w:r>
+      <w:r>
+        <w:rPr>
+          <w:rFonts w:ascii="Roboto" w:hAnsi="Roboto"/>
+        </w:rPr>
+        <w:t xml:space="preserve"> through r</w:t>
+      </w:r>
+      <w:r>
+        <w:rPr>
+          <w:rFonts w:ascii="Roboto" w:hAnsi="Roboto"/>
+        </w:rPr>
+        <w:t>e-m</w:t>
+      </w:r>
+      <w:r>
+        <w:rPr>
+          <w:rFonts w:ascii="Roboto" w:hAnsi="Roboto"/>
+        </w:rPr>
+        <w:t>aking</w:t>
+      </w:r>
+      <w:r>
+        <w:rPr>
+          <w:rFonts w:ascii="Roboto" w:hAnsi="Roboto"/>
+        </w:rPr>
+        <w:t xml:space="preserve"> the all-time classic game</w:t>
+      </w:r>
+      <w:r>
+        <w:rPr>
+          <w:rFonts w:ascii="Roboto" w:hAnsi="Roboto"/>
+        </w:rPr>
+        <w:t>–</w:t>
+      </w:r>
+      <w:r>
+        <w:rPr>
+          <w:rFonts w:ascii="Roboto" w:hAnsi="Roboto"/>
+        </w:rPr>
+        <w:t>Tetris.</w:t>
       </w:r>
     </w:p>
     <w:p>
       <w:pPr>
-        <w:pStyle w:val="Heading2"/>
-        <w:spacing w:before="0" w:after="0"/>
-        <w:rPr>
-          <w:sz w:val="22"/>
-          <w:szCs w:val="22"/>
-        </w:rPr>
-      </w:pPr>
-      <w:r>
-        <w:rPr>
-          <w:sz w:val="22"/>
-          <w:szCs w:val="22"/>
-        </w:rPr>
-        <w:t>Real-Time</w:t>
-      </w:r>
-      <w:r>
-        <w:rPr>
-          <w:sz w:val="22"/>
-          <w:szCs w:val="22"/>
-        </w:rPr>
-        <w:t xml:space="preserve"> MUltiplayer </w:t>
-      </w:r>
-      <w:r>
-        <w:rPr>
-          <w:sz w:val="22"/>
-          <w:szCs w:val="22"/>
-        </w:rPr>
-        <w:t xml:space="preserve">Space Shooter </w:t>
-      </w:r>
-      <w:r>
-        <w:rPr>
-          <w:sz w:val="22"/>
-          <w:szCs w:val="22"/>
-        </w:rPr>
-        <w:t>Game</w:t>
-      </w:r>
-      <w:r>
-        <w:rPr>
-          <w:sz w:val="22"/>
-          <w:szCs w:val="22"/>
-        </w:rPr>
-        <w:t xml:space="preserve"> (C#, Unity Engine, Photon FRAMEWORK)</w:t>
+        <w:pStyle w:val="ListBullet"/>
+        <w:spacing w:before="60" w:after="60" w:line="276" w:lineRule="auto"/>
+        <w:rPr>
+          <w:rFonts w:ascii="Roboto" w:hAnsi="Roboto"/>
+          <w:sz w:val="32"/>
+        </w:rPr>
+      </w:pPr>
+      <w:r>
+        <w:rPr>
+          <w:rFonts w:ascii="Roboto" w:hAnsi="Roboto"/>
+        </w:rPr>
+        <w:t>Built with Unity Engine</w:t>
+      </w:r>
+      <w:r>
+        <w:rPr>
+          <w:rFonts w:ascii="Roboto" w:hAnsi="Roboto"/>
+        </w:rPr>
+        <w:t xml:space="preserve"> using C#</w:t>
+      </w:r>
+      <w:r>
+        <w:rPr>
+          <w:rFonts w:ascii="Roboto" w:hAnsi="Roboto"/>
+        </w:rPr>
+        <w:t>.</w:t>
       </w:r>
     </w:p>
     <w:p>
       <w:pPr>
-        <w:pStyle w:val="ListBullet"/>
-        <w:spacing w:after="0"/>
-        <w:rPr>
-          <w:sz w:val="32"/>
-        </w:rPr>
-      </w:pPr>
-      <w:r>
-        <w:t xml:space="preserve">Learned basic Photon Networking API through developing a </w:t>
-      </w:r>
-      <w:r>
-        <w:t>2D real time multiplayer space shooter g</w:t>
-      </w:r>
-      <w:r>
-        <w:t>ame.</w:t>
+        <w:pStyle w:val="Heading3"/>
+        <w:rPr>
+          <w:rFonts w:ascii="Arial" w:hAnsi="Arial" w:cs="Arial"/>
+        </w:rPr>
+      </w:pPr>
+      <w:r>
+        <w:rPr>
+          <w:rFonts w:ascii="Arial" w:hAnsi="Arial" w:cs="Arial"/>
+        </w:rPr>
+        <w:t>Scheduler (JAVA, XML, Android Studio</w:t>
+      </w:r>
+      <w:r>
+        <w:rPr>
+          <w:rFonts w:ascii="Arial" w:hAnsi="Arial" w:cs="Arial"/>
+        </w:rPr>
+        <w:t>)</w:t>
       </w:r>
     </w:p>
     <w:p>
       <w:pPr>
         <w:pStyle w:val="ListBullet"/>
-        <w:spacing w:after="0"/>
-        <w:rPr>
+        <w:spacing w:before="60" w:after="60" w:line="276" w:lineRule="auto"/>
+        <w:rPr>
+          <w:rFonts w:ascii="Roboto" w:hAnsi="Roboto"/>
           <w:sz w:val="32"/>
         </w:rPr>
       </w:pPr>
       <w:r>
-        <w:t>Built with Unity Engine and Photon Networking framework in C#.</w:t>
+        <w:rPr>
+          <w:rFonts w:ascii="Roboto" w:hAnsi="Roboto"/>
+        </w:rPr>
+        <w:t xml:space="preserve">Established basic Android development skills through making an agenda app that keeps track of my </w:t>
+      </w:r>
+      <w:r>
+        <w:rPr>
+          <w:rFonts w:ascii="Roboto" w:hAnsi="Roboto"/>
+        </w:rPr>
+        <w:t>schedule and</w:t>
+      </w:r>
+      <w:r>
+        <w:rPr>
+          <w:rFonts w:ascii="Roboto" w:hAnsi="Roboto"/>
+        </w:rPr>
+        <w:t xml:space="preserve"> displays time till next </w:t>
+      </w:r>
+      <w:r>
+        <w:rPr>
+          <w:rFonts w:ascii="Roboto" w:hAnsi="Roboto"/>
+        </w:rPr>
+        <w:t xml:space="preserve">event on my </w:t>
+      </w:r>
+      <w:r>
+        <w:rPr>
+          <w:rFonts w:ascii="Roboto" w:hAnsi="Roboto"/>
+        </w:rPr>
+        <w:t>calendar</w:t>
+      </w:r>
+      <w:r>
+        <w:rPr>
+          <w:rFonts w:ascii="Roboto" w:hAnsi="Roboto"/>
+        </w:rPr>
+        <w:t xml:space="preserve">. </w:t>
       </w:r>
     </w:p>
     <w:p>
       <w:pPr>
-        <w:pStyle w:val="Heading2"/>
-        <w:spacing w:before="0" w:after="0"/>
-        <w:rPr>
-          <w:sz w:val="22"/>
-          <w:szCs w:val="22"/>
-        </w:rPr>
-      </w:pPr>
-      <w:r>
-        <w:rPr>
-          <w:sz w:val="22"/>
-          <w:szCs w:val="22"/>
-        </w:rPr>
-        <w:t>Tetris (C#, Unity Engine</w:t>
-      </w:r>
-      <w:r>
-        <w:rPr>
-          <w:sz w:val="22"/>
-          <w:szCs w:val="22"/>
-        </w:rPr>
-        <w:t>,</w:t>
-      </w:r>
-      <w:r>
-        <w:rPr>
-          <w:b w:val="0"/>
-          <w:i/>
-        </w:rPr>
-        <w:t xml:space="preserve"> </w:t>
-      </w:r>
-      <w:r>
-        <w:t>Object-Oriented design principles</w:t>
-      </w:r>
-      <w:r>
-        <w:rPr>
-          <w:sz w:val="22"/>
-          <w:szCs w:val="22"/>
-        </w:rPr>
-        <w:t>)</w:t>
+        <w:pStyle w:val="Heading3"/>
+        <w:rPr>
+          <w:rFonts w:ascii="Arial" w:hAnsi="Arial" w:cs="Arial"/>
+        </w:rPr>
+      </w:pPr>
+      <w:r>
+        <w:rPr>
+          <w:rFonts w:ascii="Arial" w:hAnsi="Arial" w:cs="Arial"/>
+        </w:rPr>
+        <w:t>RSA Encryption Algorithm (C)</w:t>
       </w:r>
     </w:p>
     <w:p>
       <w:pPr>
         <w:pStyle w:val="ListBullet"/>
-        <w:rPr>
+        <w:spacing w:before="60" w:after="60" w:line="276" w:lineRule="auto"/>
+        <w:rPr>
+          <w:rFonts w:ascii="Roboto" w:hAnsi="Roboto"/>
           <w:sz w:val="32"/>
         </w:rPr>
       </w:pPr>
       <w:r>
-        <w:t xml:space="preserve">Developed </w:t>
-      </w:r>
-      <w:r>
-        <w:rPr>
-          <w:b/>
-          <w:i/>
-        </w:rPr>
-        <w:t>solid Object-Oriented design principles</w:t>
-      </w:r>
-      <w:r>
-        <w:t xml:space="preserve"> through r</w:t>
-      </w:r>
-      <w:r>
-        <w:t>e-m</w:t>
-      </w:r>
-      <w:r>
-        <w:t>aking</w:t>
-      </w:r>
-      <w:r>
-        <w:t xml:space="preserve"> the all-time classic game</w:t>
-      </w:r>
-      <w:r>
-        <w:t>–</w:t>
-      </w:r>
-      <w:r>
-        <w:t>Tetris.</w:t>
+        <w:rPr>
+          <w:rFonts w:ascii="Roboto" w:hAnsi="Roboto"/>
+        </w:rPr>
+        <w:t>Implementation of RSA encryption using C.</w:t>
       </w:r>
     </w:p>
     <w:p>
       <w:pPr>
-        <w:pStyle w:val="ListBullet"/>
-        <w:spacing w:after="0"/>
-        <w:rPr>
-          <w:sz w:val="32"/>
-        </w:rPr>
-      </w:pPr>
-      <w:r>
-        <w:t>Built with Unity Engine</w:t>
-      </w:r>
-      <w:r>
-        <w:t xml:space="preserve"> using C#</w:t>
-      </w:r>
-      <w:r>
-        <w:t>.</w:t>
+        <w:pStyle w:val="Heading3"/>
+        <w:rPr>
+          <w:rFonts w:ascii="Arial" w:hAnsi="Arial" w:cs="Arial"/>
+        </w:rPr>
+      </w:pPr>
+      <w:r>
+        <w:rPr>
+          <w:rFonts w:ascii="Arial" w:hAnsi="Arial" w:cs="Arial"/>
+        </w:rPr>
+        <w:t>Persona</w:t>
+      </w:r>
+      <w:r>
+        <w:rPr>
+          <w:rFonts w:ascii="Arial" w:hAnsi="Arial" w:cs="Arial"/>
+        </w:rPr>
+        <w:t>l Website (Foundation 6, Html, CSS, JS</w:t>
+      </w:r>
+      <w:r>
+        <w:rPr>
+          <w:rFonts w:ascii="Arial" w:hAnsi="Arial" w:cs="Arial"/>
+        </w:rPr>
+        <w:t>)</w:t>
       </w:r>
     </w:p>
     <w:p>
       <w:pPr>
-        <w:pStyle w:val="Heading2"/>
-        <w:spacing w:before="0" w:after="0"/>
-        <w:rPr>
-          <w:sz w:val="22"/>
-          <w:szCs w:val="22"/>
-        </w:rPr>
-      </w:pPr>
-      <w:r>
-        <w:rPr>
-          <w:sz w:val="22"/>
-          <w:szCs w:val="22"/>
-        </w:rPr>
-        <w:t>Scheduler (JAVA, XML, Android Studio</w:t>
-      </w:r>
-      <w:r>
-        <w:rPr>
-          <w:sz w:val="22"/>
-          <w:szCs w:val="22"/>
-        </w:rPr>
-        <w:t>)</w:t>
+        <w:pStyle w:val="ListBullet"/>
+        <w:spacing w:before="60" w:after="60" w:line="276" w:lineRule="auto"/>
+        <w:rPr>
+          <w:rFonts w:ascii="Roboto" w:hAnsi="Roboto"/>
+          <w:sz w:val="32"/>
+        </w:rPr>
+      </w:pPr>
+      <w:r>
+        <w:rPr>
+          <w:rFonts w:ascii="Roboto" w:hAnsi="Roboto"/>
+        </w:rPr>
+        <w:t>W</w:t>
+      </w:r>
+      <w:r>
+        <w:rPr>
+          <w:rFonts w:ascii="Roboto" w:hAnsi="Roboto"/>
+        </w:rPr>
+        <w:t>ebsite to showcase my projects and introduce myself. Website: “</w:t>
+      </w:r>
+      <w:r>
+        <w:rPr>
+          <w:rFonts w:ascii="Roboto" w:hAnsi="Roboto"/>
+        </w:rPr>
+        <w:t>http://haydnkeung.me</w:t>
+      </w:r>
+      <w:r>
+        <w:rPr>
+          <w:rFonts w:ascii="Roboto" w:hAnsi="Roboto"/>
+        </w:rPr>
+        <w:t>”</w:t>
       </w:r>
     </w:p>
     <w:p>
       <w:pPr>
-        <w:pStyle w:val="ListBullet"/>
-        <w:spacing w:after="0"/>
-        <w:rPr>
-          <w:sz w:val="32"/>
-        </w:rPr>
-      </w:pPr>
-      <w:r>
-        <w:t xml:space="preserve">Established basic Android development skills through making an agenda app that keeps track of my </w:t>
-      </w:r>
-      <w:r>
-        <w:t>schedule and</w:t>
-      </w:r>
-      <w:r>
-        <w:t xml:space="preserve"> displays time till next </w:t>
-      </w:r>
-      <w:r>
-        <w:t xml:space="preserve">event on my </w:t>
-      </w:r>
-      <w:r>
-        <w:t>calendar</w:t>
-      </w:r>
-      <w:r>
-        <w:t xml:space="preserve">. </w:t>
+        <w:pStyle w:val="Heading1"/>
+        <w:pBdr>
+          <w:bottom w:val="single" w:sz="6" w:space="1" w:color="auto"/>
+        </w:pBdr>
+        <w:spacing w:before="0" w:after="120"/>
+        <w:rPr>
+          <w:rFonts w:ascii="Roboto" w:hAnsi="Roboto"/>
+          <w:szCs w:val="28"/>
+        </w:rPr>
+      </w:pPr>
+      <w:r>
+        <w:rPr>
+          <w:rFonts w:ascii="Roboto" w:hAnsi="Roboto"/>
+          <w:szCs w:val="28"/>
+        </w:rPr>
+        <w:t xml:space="preserve">Work </w:t>
+      </w:r>
+      <w:r>
+        <w:rPr>
+          <w:rFonts w:ascii="Roboto" w:hAnsi="Roboto"/>
+          <w:szCs w:val="28"/>
+        </w:rPr>
+        <w:t>Experience</w:t>
+      </w:r>
+      <w:r>
+        <w:rPr>
+          <w:rFonts w:ascii="Roboto" w:hAnsi="Roboto"/>
+          <w:szCs w:val="28"/>
+        </w:rPr>
+        <w:t xml:space="preserve"> &amp; Volunteering</w:t>
       </w:r>
     </w:p>
     <w:p>
       <w:pPr>
-        <w:pStyle w:val="Heading2"/>
-        <w:spacing w:before="0" w:after="0"/>
-        <w:rPr>
-          <w:sz w:val="22"/>
-          <w:szCs w:val="22"/>
-        </w:rPr>
-      </w:pPr>
-      <w:r>
-        <w:rPr>
-          <w:sz w:val="22"/>
-          <w:szCs w:val="22"/>
-        </w:rPr>
-        <w:t>RSA Encryption Algorithm (C)</w:t>
+        <w:pStyle w:val="Heading3"/>
+        <w:tabs>
+          <w:tab w:val="right" w:pos="10773"/>
+        </w:tabs>
+        <w:rPr>
+          <w:rFonts w:ascii="Arial" w:hAnsi="Arial" w:cs="Arial"/>
+        </w:rPr>
+      </w:pPr>
+      <w:r>
+        <w:rPr>
+          <w:rFonts w:ascii="Arial" w:hAnsi="Arial" w:cs="Arial"/>
+        </w:rPr>
+        <w:t>North Growth Management</w:t>
+      </w:r>
+      <w:r>
+        <w:rPr>
+          <w:rFonts w:ascii="Arial" w:hAnsi="Arial" w:cs="Arial"/>
+        </w:rPr>
+        <w:tab/>
+      </w:r>
+      <w:r>
+        <w:rPr>
+          <w:rFonts w:ascii="Arial" w:hAnsi="Arial" w:cs="Arial"/>
+        </w:rPr>
+        <w:t>Summer 2017, Summer 2018</w:t>
       </w:r>
     </w:p>
     <w:p>
       <w:pPr>
         <w:pStyle w:val="ListBullet"/>
-        <w:spacing w:after="0"/>
-        <w:rPr>
-          <w:sz w:val="32"/>
-        </w:rPr>
-      </w:pPr>
-      <w:r>
-        <w:t>Implementation of RSA encryption using C.</w:t>
+        <w:spacing w:before="60" w:after="60" w:line="276" w:lineRule="auto"/>
+        <w:rPr>
+          <w:rFonts w:ascii="Roboto" w:hAnsi="Roboto"/>
+        </w:rPr>
+      </w:pPr>
+      <w:r>
+        <w:rPr>
+          <w:rFonts w:ascii="Roboto" w:hAnsi="Roboto"/>
+        </w:rPr>
+        <w:t>Summer job as IT support at Vancouver based investment firm.</w:t>
       </w:r>
     </w:p>
     <w:p>
       <w:pPr>
-        <w:pStyle w:val="Heading2"/>
-        <w:spacing w:before="0" w:after="0"/>
-        <w:rPr>
-          <w:sz w:val="22"/>
-          <w:szCs w:val="22"/>
-        </w:rPr>
-      </w:pPr>
-      <w:r>
-        <w:rPr>
-          <w:sz w:val="22"/>
-          <w:szCs w:val="22"/>
-        </w:rPr>
-        <w:t>Personal Website (Foundation 6, Html, css, js)</w:t>
+        <w:pStyle w:val="ListBullet"/>
+        <w:spacing w:before="60" w:after="60" w:line="276" w:lineRule="auto"/>
+        <w:rPr>
+          <w:rFonts w:ascii="Roboto" w:hAnsi="Roboto"/>
+        </w:rPr>
+      </w:pPr>
+      <w:r>
+        <w:rPr>
+          <w:rFonts w:ascii="Roboto" w:hAnsi="Roboto"/>
+        </w:rPr>
+        <w:t xml:space="preserve">Responsible for software and hardware deployment, as well as troubleshooting </w:t>
+      </w:r>
+      <w:r>
+        <w:rPr>
+          <w:rFonts w:ascii="Roboto" w:hAnsi="Roboto"/>
+        </w:rPr>
+        <w:t>technical problems</w:t>
+      </w:r>
+      <w:r>
+        <w:rPr>
+          <w:rFonts w:ascii="Roboto" w:hAnsi="Roboto"/>
+        </w:rPr>
+        <w:t>.</w:t>
       </w:r>
     </w:p>
     <w:p>
       <w:pPr>
-        <w:pStyle w:val="ListBullet"/>
-        <w:spacing w:after="0"/>
-        <w:rPr>
-          <w:sz w:val="32"/>
-        </w:rPr>
-      </w:pPr>
-      <w:r>
-        <w:t>W</w:t>
-      </w:r>
-      <w:r>
-        <w:t>ebsite to showcase my projects and introduce myself. Website: “</w:t>
-      </w:r>
-      <w:r>
-        <w:t>http://haydnkeung.me</w:t>
-      </w:r>
-      <w:r>
-        <w:t>”</w:t>
+        <w:pStyle w:val="Heading3"/>
+        <w:tabs>
+          <w:tab w:val="right" w:pos="10773"/>
+        </w:tabs>
+        <w:rPr>
+          <w:rFonts w:ascii="Arial" w:hAnsi="Arial" w:cs="Arial"/>
+        </w:rPr>
+      </w:pPr>
+      <w:r>
+        <w:rPr>
+          <w:rFonts w:ascii="Arial" w:hAnsi="Arial" w:cs="Arial"/>
+        </w:rPr>
+        <w:t>Ki</w:t>
+      </w:r>
+      <w:r>
+        <w:rPr>
+          <w:rFonts w:ascii="Arial" w:hAnsi="Arial" w:cs="Arial"/>
+        </w:rPr>
+        <w:t>t</w:t>
+      </w:r>
+      <w:r>
+        <w:rPr>
+          <w:rFonts w:ascii="Arial" w:hAnsi="Arial" w:cs="Arial"/>
+        </w:rPr>
+        <w:t>silano Secondary</w:t>
+      </w:r>
+      <w:r>
+        <w:rPr>
+          <w:rFonts w:ascii="Arial" w:hAnsi="Arial" w:cs="Arial"/>
+        </w:rPr>
+        <w:tab/>
+      </w:r>
+      <w:r>
+        <w:rPr>
+          <w:rFonts w:ascii="Arial" w:hAnsi="Arial" w:cs="Arial"/>
+        </w:rPr>
+        <w:t>Sep 2015 - Jun 2017</w:t>
+      </w:r>
+      <w:r>
+        <w:rPr>
+          <w:rFonts w:ascii="Arial" w:hAnsi="Arial" w:cs="Arial"/>
+        </w:rPr>
+        <w:tab/>
+      </w:r>
+      <w:r>
+        <w:rPr>
+          <w:rFonts w:ascii="Arial" w:hAnsi="Arial" w:cs="Arial"/>
+        </w:rPr>
+        <w:t xml:space="preserve">           </w:t>
       </w:r>
     </w:p>
     <w:p>
       <w:pPr>
-        <w:pStyle w:val="Heading1"/>
-        <w:spacing w:before="0" w:after="0"/>
-        <w:rPr>
-          <w:szCs w:val="28"/>
-        </w:rPr>
-      </w:pPr>
-      <w:r>
-        <w:rPr>
-          <w:szCs w:val="28"/>
-        </w:rPr>
-        <w:t xml:space="preserve">Work </w:t>
-      </w:r>
-      <w:r>
-        <w:rPr>
-          <w:szCs w:val="28"/>
-        </w:rPr>
-        <w:t>Experience</w:t>
-      </w:r>
-      <w:r>
-        <w:rPr>
-          <w:szCs w:val="28"/>
-        </w:rPr>
-        <w:t xml:space="preserve"> &amp; Volunteering</w:t>
+        <w:pStyle w:val="ListBullet"/>
+        <w:spacing w:before="60" w:after="60" w:line="276" w:lineRule="auto"/>
+        <w:rPr>
+          <w:rFonts w:ascii="Roboto" w:hAnsi="Roboto"/>
+        </w:rPr>
+      </w:pPr>
+      <w:r>
+        <w:rPr>
+          <w:rFonts w:ascii="Roboto" w:hAnsi="Roboto"/>
+          <w:b/>
+        </w:rPr>
+        <w:t>Teaching assistant</w:t>
+      </w:r>
+      <w:r>
+        <w:rPr>
+          <w:rFonts w:ascii="Roboto" w:hAnsi="Roboto"/>
+        </w:rPr>
+        <w:t xml:space="preserve"> </w:t>
+      </w:r>
+      <w:r>
+        <w:rPr>
+          <w:rFonts w:ascii="Roboto" w:hAnsi="Roboto"/>
+        </w:rPr>
+        <w:t xml:space="preserve">for the grade </w:t>
+      </w:r>
+      <w:r>
+        <w:rPr>
+          <w:rFonts w:ascii="Roboto" w:hAnsi="Roboto"/>
+        </w:rPr>
+        <w:t>11 Java course</w:t>
+      </w:r>
+      <w:r>
+        <w:rPr>
+          <w:rFonts w:ascii="Roboto" w:hAnsi="Roboto"/>
+        </w:rPr>
+        <w:t>,</w:t>
+      </w:r>
+      <w:r>
+        <w:rPr>
+          <w:rFonts w:ascii="Roboto" w:hAnsi="Roboto"/>
+        </w:rPr>
+        <w:t xml:space="preserve"> and 12 C++ courses in high school. Responsibilities include creating solution keys and assisti</w:t>
+      </w:r>
+      <w:r>
+        <w:rPr>
+          <w:rFonts w:ascii="Roboto" w:hAnsi="Roboto"/>
+        </w:rPr>
+        <w:t>ng students with assignments</w:t>
+      </w:r>
+      <w:r>
+        <w:rPr>
+          <w:rFonts w:ascii="Roboto" w:hAnsi="Roboto"/>
+        </w:rPr>
+        <w:t>.</w:t>
       </w:r>
     </w:p>
     <w:p>
       <w:pPr>
-        <w:pStyle w:val="Heading2"/>
-        <w:spacing w:before="0" w:after="0"/>
-        <w:rPr>
-          <w:sz w:val="22"/>
-          <w:szCs w:val="22"/>
-        </w:rPr>
-      </w:pPr>
-      <w:r>
-        <w:rPr>
-          <w:sz w:val="22"/>
-          <w:szCs w:val="22"/>
-        </w:rPr>
-        <w:t>North Growth Management</w:t>
-      </w:r>
-      <w:r>
-        <w:rPr>
-          <w:sz w:val="22"/>
-          <w:szCs w:val="22"/>
-        </w:rPr>
-        <w:tab/>
-      </w:r>
-      <w:r>
-        <w:rPr>
-          <w:sz w:val="22"/>
-          <w:szCs w:val="22"/>
-        </w:rPr>
-        <w:tab/>
-      </w:r>
-      <w:r>
-        <w:rPr>
-          <w:sz w:val="22"/>
-          <w:szCs w:val="22"/>
-        </w:rPr>
-        <w:tab/>
-      </w:r>
-      <w:r>
-        <w:rPr>
-          <w:sz w:val="22"/>
-          <w:szCs w:val="22"/>
-        </w:rPr>
-        <w:tab/>
-      </w:r>
-      <w:r>
-        <w:rPr>
-          <w:sz w:val="22"/>
-          <w:szCs w:val="22"/>
-        </w:rPr>
-        <w:tab/>
-      </w:r>
-      <w:r>
-        <w:rPr>
-          <w:sz w:val="22"/>
-          <w:szCs w:val="22"/>
-        </w:rPr>
-        <w:tab/>
-        <w:t xml:space="preserve">          </w:t>
-      </w:r>
-      <w:r>
-        <w:rPr>
-          <w:sz w:val="22"/>
-          <w:szCs w:val="22"/>
-        </w:rPr>
-        <w:t>Summer 2017, SUmmer 2018</w:t>
+        <w:pStyle w:val="Heading1"/>
+        <w:pBdr>
+          <w:bottom w:val="single" w:sz="6" w:space="1" w:color="auto"/>
+        </w:pBdr>
+        <w:spacing w:before="0" w:after="120"/>
+        <w:rPr>
+          <w:rFonts w:ascii="Roboto" w:hAnsi="Roboto"/>
+          <w:szCs w:val="28"/>
+        </w:rPr>
+      </w:pPr>
+      <w:r>
+        <w:rPr>
+          <w:rFonts w:ascii="Roboto" w:hAnsi="Roboto"/>
+          <w:szCs w:val="28"/>
+        </w:rPr>
+        <w:t>Achievements</w:t>
       </w:r>
     </w:p>
     <w:p>
       <w:pPr>
-        <w:pStyle w:val="ListBullet"/>
-        <w:spacing w:after="0"/>
-      </w:pPr>
-      <w:r>
-        <w:t>Summer job as IT support at Vancouver based investment firm.</w:t>
+        <w:pStyle w:val="Heading3"/>
+        <w:tabs>
+          <w:tab w:val="right" w:pos="10773"/>
+        </w:tabs>
+        <w:rPr>
+          <w:rFonts w:ascii="Arial" w:hAnsi="Arial" w:cs="Arial"/>
+        </w:rPr>
+      </w:pPr>
+      <w:r>
+        <w:rPr>
+          <w:rFonts w:ascii="Arial" w:hAnsi="Arial" w:cs="Arial"/>
+        </w:rPr>
+        <w:t>UBC Physics Olympics</w:t>
+      </w:r>
+      <w:r>
+        <w:rPr>
+          <w:rFonts w:ascii="Arial" w:hAnsi="Arial" w:cs="Arial"/>
+        </w:rPr>
+        <w:tab/>
+      </w:r>
+      <w:r>
+        <w:rPr>
+          <w:rFonts w:ascii="Arial" w:hAnsi="Arial" w:cs="Arial"/>
+        </w:rPr>
+        <w:t>Mar 2018</w:t>
       </w:r>
     </w:p>
     <w:p>
       <w:pPr>
         <w:pStyle w:val="ListBullet"/>
-        <w:spacing w:after="0"/>
-      </w:pPr>
-      <w:r>
-        <w:t xml:space="preserve">Responsible for software and hardware deployment, as well as troubleshooting </w:t>
-      </w:r>
-      <w:r>
-        <w:t>technical problems</w:t>
-      </w:r>
-      <w:r>
-        <w:t>.</w:t>
+        <w:spacing w:before="60" w:after="60" w:line="276" w:lineRule="auto"/>
+        <w:rPr>
+          <w:rFonts w:ascii="Roboto" w:hAnsi="Roboto"/>
+        </w:rPr>
+      </w:pPr>
+      <w:r>
+        <w:rPr>
+          <w:rFonts w:ascii="Roboto" w:hAnsi="Roboto"/>
+          <w:b/>
+        </w:rPr>
+        <w:t>Third place</w:t>
+      </w:r>
+      <w:r>
+        <w:rPr>
+          <w:rFonts w:ascii="Roboto" w:hAnsi="Roboto"/>
+        </w:rPr>
+        <w:t xml:space="preserve"> in</w:t>
+      </w:r>
+      <w:r>
+        <w:rPr>
+          <w:rFonts w:ascii="Roboto" w:hAnsi="Roboto"/>
+        </w:rPr>
+        <w:t xml:space="preserve"> UBC’s annual physics O</w:t>
+      </w:r>
+      <w:r>
+        <w:rPr>
+          <w:rFonts w:ascii="Roboto" w:hAnsi="Roboto"/>
+        </w:rPr>
+        <w:t>lympics lab event. Open to all students in BC.</w:t>
+      </w:r>
+      <w:r>
+        <w:rPr>
+          <w:rFonts w:ascii="Roboto" w:hAnsi="Roboto"/>
+        </w:rPr>
+        <w:t xml:space="preserve"> </w:t>
       </w:r>
     </w:p>
     <w:p>
       <w:pPr>
-        <w:pStyle w:val="Heading2"/>
-      </w:pPr>
-      <w:r>
-        <w:t>Kisilano Secondary</w:t>
-      </w:r>
-      <w:r>
+        <w:pStyle w:val="Heading3"/>
+        <w:tabs>
+          <w:tab w:val="right" w:pos="10773"/>
+        </w:tabs>
+        <w:rPr>
+          <w:rFonts w:ascii="Arial" w:hAnsi="Arial" w:cs="Arial"/>
+        </w:rPr>
+      </w:pPr>
+      <w:r>
+        <w:rPr>
+          <w:rFonts w:ascii="Arial" w:hAnsi="Arial" w:cs="Arial"/>
+        </w:rPr>
+        <w:t>Canadian Com</w:t>
+      </w:r>
+      <w:r>
+        <w:rPr>
+          <w:rFonts w:ascii="Arial" w:hAnsi="Arial" w:cs="Arial"/>
+        </w:rPr>
+        <w:t>p</w:t>
+      </w:r>
+      <w:r>
+        <w:rPr>
+          <w:rFonts w:ascii="Arial" w:hAnsi="Arial" w:cs="Arial"/>
+        </w:rPr>
+        <w:t>uting Competition</w:t>
+      </w:r>
+      <w:r>
+        <w:rPr>
+          <w:rFonts w:ascii="Arial" w:hAnsi="Arial" w:cs="Arial"/>
+        </w:rPr>
         <w:tab/>
       </w:r>
       <w:r>
-        <w:tab/>
-      </w:r>
-      <w:r>
-        <w:tab/>
-      </w:r>
-      <w:r>
-        <w:tab/>
-      </w:r>
-      <w:r>
-        <w:tab/>
-      </w:r>
-      <w:r>
-        <w:tab/>
-      </w:r>
-      <w:r>
-        <w:tab/>
-      </w:r>
-      <w:r>
-        <w:tab/>
-        <w:t xml:space="preserve">           </w:t>
-      </w:r>
-      <w:r>
-        <w:t>Sep</w:t>
-      </w:r>
-      <w:r>
-        <w:t xml:space="preserve"> </w:t>
-      </w:r>
-      <w:r>
-        <w:t>2015</w:t>
-      </w:r>
-      <w:r>
-        <w:t xml:space="preserve"> </w:t>
-      </w:r>
-      <w:r>
-        <w:t>-</w:t>
-      </w:r>
-      <w:r>
-        <w:t xml:space="preserve"> </w:t>
-      </w:r>
-      <w:r>
-        <w:t>Jun</w:t>
-      </w:r>
-      <w:r>
-        <w:t xml:space="preserve"> </w:t>
-      </w:r>
-      <w:r>
-        <w:t>2017</w:t>
+        <w:rPr>
+          <w:rFonts w:ascii="Arial" w:hAnsi="Arial" w:cs="Arial"/>
+        </w:rPr>
+        <w:t>Feb 2018</w:t>
       </w:r>
     </w:p>
     <w:p>
       <w:pPr>
         <w:pStyle w:val="ListBullet"/>
-        <w:spacing w:after="0"/>
-      </w:pPr>
-      <w:r>
-        <w:rPr>
-          <w:b/>
-          <w:i/>
-        </w:rPr>
-        <w:t>Teaching assistant</w:t>
-      </w:r>
-      <w:r>
-        <w:t xml:space="preserve"> for the grade </w:t>
-      </w:r>
-      <w:r>
-        <w:t>11 Java course</w:t>
-      </w:r>
-      <w:r>
-        <w:t>,</w:t>
-      </w:r>
-      <w:r>
-        <w:t xml:space="preserve"> and 12 C++ courses in high school. Responsibilities include creating solution keys a</w:t>
-      </w:r>
-      <w:r>
-        <w:t>nd assisti</w:t>
-      </w:r>
-      <w:r>
-        <w:t>ng students with assignments</w:t>
-      </w:r>
-      <w:r>
-        <w:t>.</w:t>
-      </w:r>
-    </w:p>
-    <w:p>
-      <w:pPr>
-        <w:pStyle w:val="Heading2"/>
-        <w:spacing w:before="0" w:after="0"/>
-        <w:rPr>
-          <w:sz w:val="22"/>
-          <w:szCs w:val="22"/>
-        </w:rPr>
-      </w:pPr>
-      <w:r>
-        <w:rPr>
-          <w:sz w:val="22"/>
-          <w:szCs w:val="22"/>
-        </w:rPr>
-        <w:t>Vancouver Park Board</w:t>
-      </w:r>
-      <w:r>
-        <w:rPr>
-          <w:sz w:val="22"/>
-          <w:szCs w:val="22"/>
+        <w:spacing w:before="60" w:after="60" w:line="276" w:lineRule="auto"/>
+        <w:rPr>
+          <w:rFonts w:ascii="Roboto" w:hAnsi="Roboto"/>
+        </w:rPr>
+      </w:pPr>
+      <w:r>
+        <w:rPr>
+          <w:rFonts w:ascii="Roboto" w:hAnsi="Roboto"/>
+        </w:rPr>
+        <w:t xml:space="preserve">Distinction in </w:t>
+      </w:r>
+      <w:r>
+        <w:rPr>
+          <w:rFonts w:ascii="Roboto" w:hAnsi="Roboto"/>
+        </w:rPr>
+        <w:t xml:space="preserve">Waterloo </w:t>
+      </w:r>
+      <w:r>
+        <w:rPr>
+          <w:rFonts w:ascii="Roboto" w:hAnsi="Roboto"/>
+        </w:rPr>
+        <w:t>Canadian Computing c</w:t>
+      </w:r>
+      <w:r>
+        <w:rPr>
+          <w:rFonts w:ascii="Roboto" w:hAnsi="Roboto"/>
+        </w:rPr>
+        <w:t xml:space="preserve">ontest </w:t>
+      </w:r>
+      <w:r>
+        <w:rPr>
+          <w:rFonts w:ascii="Roboto" w:hAnsi="Roboto"/>
+        </w:rPr>
+        <w:t>(Senior division</w:t>
+      </w:r>
+      <w:r>
+        <w:rPr>
+          <w:rFonts w:ascii="Roboto" w:hAnsi="Roboto"/>
+        </w:rPr>
+        <w:t xml:space="preserve">) </w:t>
+      </w:r>
+      <w:r>
+        <w:rPr>
+          <w:rFonts w:ascii="Roboto" w:hAnsi="Roboto"/>
         </w:rPr>
         <w:tab/>
       </w:r>
       <w:r>
         <w:rPr>
-          <w:sz w:val="22"/>
-          <w:szCs w:val="22"/>
-        </w:rPr>
-        <w:tab/>
-      </w:r>
-      <w:r>
-        <w:rPr>
-          <w:sz w:val="22"/>
-          <w:szCs w:val="22"/>
-        </w:rPr>
-        <w:tab/>
-      </w:r>
-      <w:r>
-        <w:rPr>
-          <w:sz w:val="22"/>
-          <w:szCs w:val="22"/>
-        </w:rPr>
-        <w:tab/>
-      </w:r>
-      <w:r>
-        <w:rPr>
-          <w:sz w:val="22"/>
-          <w:szCs w:val="22"/>
-        </w:rPr>
-        <w:tab/>
-      </w:r>
-      <w:r>
-        <w:rPr>
-          <w:sz w:val="22"/>
-          <w:szCs w:val="22"/>
-        </w:rPr>
-        <w:tab/>
-      </w:r>
-      <w:r>
-        <w:rPr>
-          <w:sz w:val="22"/>
-          <w:szCs w:val="22"/>
-        </w:rPr>
-        <w:tab/>
-      </w:r>
-      <w:r>
-        <w:rPr>
-          <w:sz w:val="22"/>
-          <w:szCs w:val="22"/>
-        </w:rPr>
-        <w:tab/>
-      </w:r>
-      <w:r>
-        <w:rPr>
-          <w:sz w:val="22"/>
-          <w:szCs w:val="22"/>
-        </w:rPr>
-        <w:tab/>
-      </w:r>
-      <w:r>
-        <w:rPr>
-          <w:sz w:val="22"/>
-          <w:szCs w:val="22"/>
-        </w:rPr>
-        <w:t>Oct 2013</w:t>
-      </w:r>
-      <w:r>
-        <w:rPr>
-          <w:sz w:val="22"/>
-          <w:szCs w:val="22"/>
-        </w:rPr>
-        <w:t xml:space="preserve"> </w:t>
-      </w:r>
-      <w:r>
-        <w:rPr>
-          <w:sz w:val="22"/>
-          <w:szCs w:val="22"/>
-        </w:rPr>
-        <w:t>-</w:t>
-      </w:r>
-      <w:r>
-        <w:rPr>
-          <w:sz w:val="22"/>
-          <w:szCs w:val="22"/>
-        </w:rPr>
-        <w:t xml:space="preserve"> </w:t>
-      </w:r>
-      <w:r>
-        <w:rPr>
-          <w:sz w:val="22"/>
-          <w:szCs w:val="22"/>
-        </w:rPr>
-        <w:t xml:space="preserve">Dec </w:t>
-      </w:r>
-      <w:r>
-        <w:rPr>
-          <w:sz w:val="22"/>
-          <w:szCs w:val="22"/>
-        </w:rPr>
-        <w:t>2017</w:t>
-      </w:r>
-    </w:p>
-    <w:p>
-      <w:pPr>
-        <w:pStyle w:val="ListBullet"/>
-        <w:spacing w:after="0"/>
-      </w:pPr>
-      <w:r>
-        <w:t xml:space="preserve">Event host for holiday events for </w:t>
-      </w:r>
-      <w:r>
-        <w:t>four</w:t>
-      </w:r>
-      <w:r>
-        <w:t xml:space="preserve"> years.</w:t>
-      </w:r>
-    </w:p>
-    <w:p>
-      <w:pPr>
-        <w:pStyle w:val="Heading1"/>
-        <w:spacing w:before="0" w:after="0"/>
-        <w:rPr>
-          <w:szCs w:val="28"/>
-        </w:rPr>
-      </w:pPr>
-      <w:r>
-        <w:rPr>
-          <w:szCs w:val="28"/>
-        </w:rPr>
-        <w:t>Academics</w:t>
-      </w:r>
-    </w:p>
-    <w:p>
-      <w:pPr>
-        <w:pStyle w:val="Heading2"/>
-        <w:spacing w:before="0" w:after="0"/>
-        <w:rPr>
-          <w:sz w:val="22"/>
-          <w:szCs w:val="22"/>
-        </w:rPr>
-      </w:pPr>
-      <w:r>
-        <w:rPr>
-          <w:sz w:val="22"/>
-          <w:szCs w:val="22"/>
-        </w:rPr>
-        <w:t>Can</w:t>
-      </w:r>
-      <w:r>
-        <w:rPr>
-          <w:sz w:val="22"/>
-          <w:szCs w:val="22"/>
-        </w:rPr>
-        <w:t>D</w:t>
-      </w:r>
-      <w:r>
-        <w:rPr>
-          <w:sz w:val="22"/>
-          <w:szCs w:val="22"/>
-        </w:rPr>
-        <w:t xml:space="preserve">idate </w:t>
-      </w:r>
-      <w:r>
-        <w:rPr>
-          <w:sz w:val="22"/>
-          <w:szCs w:val="22"/>
-        </w:rPr>
-        <w:t xml:space="preserve">FOR BACHELOR </w:t>
-      </w:r>
-      <w:r>
-        <w:rPr>
-          <w:sz w:val="22"/>
-          <w:szCs w:val="22"/>
-        </w:rPr>
-        <w:t xml:space="preserve">of </w:t>
-      </w:r>
-      <w:r>
-        <w:rPr>
-          <w:sz w:val="22"/>
-          <w:szCs w:val="22"/>
-        </w:rPr>
-        <w:t>Software Engienering</w:t>
-      </w:r>
-      <w:r>
-        <w:rPr>
-          <w:sz w:val="22"/>
-          <w:szCs w:val="22"/>
-        </w:rPr>
-        <w:tab/>
-      </w:r>
-      <w:r>
-        <w:rPr>
-          <w:sz w:val="22"/>
-          <w:szCs w:val="22"/>
-        </w:rPr>
-        <w:tab/>
-      </w:r>
-      <w:r>
-        <w:rPr>
-          <w:sz w:val="22"/>
-          <w:szCs w:val="22"/>
-        </w:rPr>
-        <w:tab/>
-      </w:r>
-      <w:proofErr w:type="gramStart"/>
-      <w:r>
-        <w:rPr>
-          <w:sz w:val="22"/>
-          <w:szCs w:val="22"/>
-        </w:rPr>
-        <w:tab/>
-      </w:r>
-      <w:bookmarkStart w:id="0" w:name="_GoBack"/>
-      <w:bookmarkEnd w:id="0"/>
-      <w:r>
-        <w:rPr>
-          <w:sz w:val="22"/>
-          <w:szCs w:val="22"/>
-        </w:rPr>
-        <w:t xml:space="preserve">  Sep</w:t>
-      </w:r>
-      <w:proofErr w:type="gramEnd"/>
-      <w:r>
-        <w:rPr>
-          <w:sz w:val="22"/>
-          <w:szCs w:val="22"/>
-        </w:rPr>
-        <w:t xml:space="preserve"> 2018 - present</w:t>
-      </w:r>
-    </w:p>
-    <w:p>
-      <w:pPr>
-        <w:pStyle w:val="ListBullet"/>
-        <w:spacing w:after="0"/>
-      </w:pPr>
-      <w:r>
-        <w:t xml:space="preserve">University of Waterloo, Waterloo, Ontario, Canada </w:t>
-      </w:r>
-      <w:r>
-        <w:tab/>
-      </w:r>
-      <w:r>
-        <w:tab/>
-      </w:r>
-      <w:r>
-        <w:tab/>
-      </w:r>
-      <w:r>
-        <w:tab/>
-      </w:r>
-      <w:r>
-        <w:tab/>
-      </w:r>
-    </w:p>
-    <w:p>
-      <w:pPr>
-        <w:pStyle w:val="Heading2"/>
-        <w:spacing w:before="0" w:after="0"/>
-        <w:rPr>
-          <w:sz w:val="22"/>
-          <w:szCs w:val="22"/>
-        </w:rPr>
-      </w:pPr>
-      <w:r>
-        <w:rPr>
-          <w:sz w:val="22"/>
-          <w:szCs w:val="22"/>
-        </w:rPr>
-        <w:t>Billingual Dogwood Diploma</w:t>
-      </w:r>
-      <w:r>
-        <w:rPr>
-          <w:sz w:val="22"/>
-          <w:szCs w:val="22"/>
-        </w:rPr>
-        <w:tab/>
-      </w:r>
-      <w:r>
-        <w:rPr>
-          <w:sz w:val="22"/>
-          <w:szCs w:val="22"/>
-        </w:rPr>
-        <w:tab/>
-      </w:r>
-      <w:r>
-        <w:rPr>
-          <w:sz w:val="22"/>
-          <w:szCs w:val="22"/>
-        </w:rPr>
-        <w:tab/>
-      </w:r>
-      <w:r>
-        <w:rPr>
-          <w:sz w:val="22"/>
-          <w:szCs w:val="22"/>
-        </w:rPr>
-        <w:tab/>
-      </w:r>
-      <w:r>
-        <w:rPr>
-          <w:sz w:val="22"/>
-          <w:szCs w:val="22"/>
-        </w:rPr>
-        <w:tab/>
-      </w:r>
-      <w:r>
-        <w:rPr>
-          <w:sz w:val="22"/>
-          <w:szCs w:val="22"/>
-        </w:rPr>
-        <w:tab/>
-      </w:r>
-      <w:r>
-        <w:rPr>
-          <w:sz w:val="22"/>
-          <w:szCs w:val="22"/>
-        </w:rPr>
-        <w:tab/>
-      </w:r>
-      <w:proofErr w:type="gramStart"/>
-      <w:r>
-        <w:rPr>
-          <w:sz w:val="22"/>
-          <w:szCs w:val="22"/>
-        </w:rPr>
-        <w:tab/>
-        <w:t xml:space="preserve">  </w:t>
-      </w:r>
-      <w:r>
-        <w:rPr>
-          <w:sz w:val="22"/>
-          <w:szCs w:val="22"/>
-        </w:rPr>
-        <w:t>Sep</w:t>
-      </w:r>
-      <w:proofErr w:type="gramEnd"/>
-      <w:r>
-        <w:rPr>
-          <w:sz w:val="22"/>
-          <w:szCs w:val="22"/>
-        </w:rPr>
-        <w:t xml:space="preserve"> 2014 - Jun </w:t>
-      </w:r>
-      <w:r>
-        <w:rPr>
-          <w:sz w:val="22"/>
-          <w:szCs w:val="22"/>
-        </w:rPr>
-        <w:t>2018</w:t>
-      </w:r>
-    </w:p>
-    <w:p>
-      <w:pPr>
-        <w:pStyle w:val="ListBullet"/>
-        <w:spacing w:after="0"/>
-      </w:pPr>
-      <w:r>
-        <w:t>Graduated with an honors bilingual French/English diploma.</w:t>
-      </w:r>
-    </w:p>
-    <w:p>
-      <w:pPr>
-        <w:pStyle w:val="Heading1"/>
-        <w:spacing w:before="0" w:after="0"/>
-        <w:rPr>
-          <w:szCs w:val="28"/>
-        </w:rPr>
-      </w:pPr>
-      <w:r>
-        <w:rPr>
-          <w:szCs w:val="28"/>
-        </w:rPr>
-        <w:t>Achievements</w:t>
-      </w:r>
-    </w:p>
-    <w:p>
-      <w:pPr>
-        <w:pStyle w:val="Heading2"/>
-        <w:spacing w:before="0" w:after="0"/>
-        <w:rPr>
-          <w:sz w:val="22"/>
-          <w:szCs w:val="22"/>
-        </w:rPr>
-      </w:pPr>
-      <w:r>
-        <w:rPr>
-          <w:sz w:val="22"/>
-          <w:szCs w:val="22"/>
-        </w:rPr>
-        <w:t>UBC Physics Olympics</w:t>
-      </w:r>
-      <w:r>
-        <w:rPr>
-          <w:sz w:val="22"/>
-          <w:szCs w:val="22"/>
-        </w:rPr>
-        <w:tab/>
-      </w:r>
-      <w:r>
-        <w:rPr>
-          <w:sz w:val="22"/>
-          <w:szCs w:val="22"/>
-        </w:rPr>
-        <w:tab/>
-      </w:r>
-      <w:r>
-        <w:rPr>
-          <w:sz w:val="22"/>
-          <w:szCs w:val="22"/>
-        </w:rPr>
-        <w:tab/>
-      </w:r>
-      <w:r>
-        <w:rPr>
-          <w:sz w:val="22"/>
-          <w:szCs w:val="22"/>
-        </w:rPr>
-        <w:tab/>
-      </w:r>
-      <w:r>
-        <w:rPr>
-          <w:sz w:val="22"/>
-          <w:szCs w:val="22"/>
-        </w:rPr>
-        <w:tab/>
-      </w:r>
-      <w:r>
-        <w:rPr>
-          <w:sz w:val="22"/>
-          <w:szCs w:val="22"/>
-        </w:rPr>
-        <w:tab/>
-      </w:r>
-      <w:r>
-        <w:rPr>
-          <w:sz w:val="22"/>
-          <w:szCs w:val="22"/>
-        </w:rPr>
-        <w:tab/>
-      </w:r>
-      <w:r>
-        <w:rPr>
-          <w:sz w:val="22"/>
-          <w:szCs w:val="22"/>
-        </w:rPr>
-        <w:tab/>
-      </w:r>
-      <w:r>
-        <w:rPr>
-          <w:sz w:val="22"/>
-          <w:szCs w:val="22"/>
-        </w:rPr>
-        <w:tab/>
-      </w:r>
-      <w:r>
-        <w:rPr>
-          <w:sz w:val="22"/>
-          <w:szCs w:val="22"/>
-        </w:rPr>
-        <w:tab/>
-        <w:t xml:space="preserve">        Mar 2018</w:t>
-      </w:r>
-    </w:p>
-    <w:p>
-      <w:pPr>
-        <w:pStyle w:val="ListBullet"/>
-        <w:spacing w:after="0"/>
-      </w:pPr>
-      <w:r>
-        <w:rPr>
-          <w:b/>
-          <w:i/>
-        </w:rPr>
-        <w:t>Third place</w:t>
-      </w:r>
-      <w:r>
-        <w:t xml:space="preserve"> in</w:t>
-      </w:r>
-      <w:r>
-        <w:t xml:space="preserve"> UBC’s annual physics O</w:t>
-      </w:r>
-      <w:r>
-        <w:t>lympics lab event. Open to all students in BC.</w:t>
-      </w:r>
-      <w:r>
-        <w:t xml:space="preserve"> </w:t>
-      </w:r>
-    </w:p>
-    <w:p>
-      <w:pPr>
-        <w:pStyle w:val="Heading2"/>
-        <w:spacing w:before="0" w:after="0"/>
-        <w:rPr>
-          <w:sz w:val="22"/>
-          <w:szCs w:val="22"/>
-        </w:rPr>
-      </w:pPr>
-      <w:r>
-        <w:rPr>
-          <w:sz w:val="22"/>
-          <w:szCs w:val="22"/>
-        </w:rPr>
-        <w:t>Canadian Com</w:t>
-      </w:r>
-      <w:r>
-        <w:rPr>
-          <w:sz w:val="22"/>
-          <w:szCs w:val="22"/>
-        </w:rPr>
-        <w:t>p</w:t>
-      </w:r>
-      <w:r>
-        <w:rPr>
-          <w:sz w:val="22"/>
-          <w:szCs w:val="22"/>
-        </w:rPr>
-        <w:t>uting Competition</w:t>
-      </w:r>
-      <w:r>
-        <w:rPr>
-          <w:sz w:val="22"/>
-          <w:szCs w:val="22"/>
-        </w:rPr>
-        <w:tab/>
-      </w:r>
-      <w:r>
-        <w:rPr>
-          <w:sz w:val="22"/>
-          <w:szCs w:val="22"/>
-        </w:rPr>
-        <w:tab/>
-      </w:r>
-      <w:r>
-        <w:rPr>
-          <w:sz w:val="22"/>
-          <w:szCs w:val="22"/>
-        </w:rPr>
-        <w:tab/>
-      </w:r>
-      <w:r>
-        <w:rPr>
-          <w:sz w:val="22"/>
-          <w:szCs w:val="22"/>
-        </w:rPr>
-        <w:tab/>
-      </w:r>
-      <w:r>
-        <w:rPr>
-          <w:sz w:val="22"/>
-          <w:szCs w:val="22"/>
-        </w:rPr>
-        <w:tab/>
-      </w:r>
-      <w:r>
-        <w:rPr>
-          <w:sz w:val="22"/>
-          <w:szCs w:val="22"/>
-        </w:rPr>
-        <w:tab/>
-      </w:r>
-      <w:r>
-        <w:rPr>
-          <w:sz w:val="22"/>
-          <w:szCs w:val="22"/>
-        </w:rPr>
-        <w:tab/>
-      </w:r>
-      <w:r>
-        <w:rPr>
-          <w:sz w:val="22"/>
-          <w:szCs w:val="22"/>
-        </w:rPr>
-        <w:tab/>
-        <w:t xml:space="preserve">         Feb 2018</w:t>
-      </w:r>
-    </w:p>
-    <w:p>
-      <w:pPr>
-        <w:pStyle w:val="ListBullet"/>
-        <w:spacing w:after="0"/>
-      </w:pPr>
-      <w:r>
-        <w:t xml:space="preserve">Distinction in </w:t>
-      </w:r>
-      <w:r>
-        <w:t xml:space="preserve">Waterloo </w:t>
-      </w:r>
-      <w:r>
-        <w:t>Canadian Computing c</w:t>
-      </w:r>
-      <w:r>
-        <w:t xml:space="preserve">ontest </w:t>
-      </w:r>
-      <w:r>
-        <w:t>(Senior division</w:t>
-      </w:r>
-      <w:r>
-        <w:t xml:space="preserve">) </w:t>
-      </w:r>
-    </w:p>
-    <w:p>
-      <w:pPr>
-        <w:pStyle w:val="ListBullet"/>
-        <w:numPr>
-          <w:ilvl w:val="0"/>
-          <w:numId w:val="0"/>
-        </w:numPr>
-        <w:spacing w:after="0"/>
-        <w:ind w:left="216"/>
-      </w:pPr>
-      <w:r>
-        <w:tab/>
-      </w:r>
-      <w:r>
-        <w:tab/>
-      </w:r>
-      <w:r>
-        <w:tab/>
-      </w:r>
-      <w:r>
+          <w:rFonts w:ascii="Roboto" w:hAnsi="Roboto"/>
+        </w:rPr>
         <w:tab/>
       </w:r>
     </w:p>
     <w:sectPr>
-      <w:footerReference w:type="default" r:id="rId10"/>
-      <w:headerReference w:type="first" r:id="rId11"/>
+      <w:footerReference w:type="default" r:id="rId9"/>
+      <w:headerReference w:type="first" r:id="rId10"/>
       <w:pgSz w:w="12240" w:h="15840"/>
       <w:pgMar w:top="0" w:right="720" w:bottom="0" w:left="720" w:header="720" w:footer="720" w:gutter="0"/>
       <w:pgNumType w:start="1"/>
@@ -6359,6 +5831,28 @@
       <w:color w:val="262626" w:themeColor="text1" w:themeTint="D9"/>
       <w:sz w:val="24"/>
       <w:szCs w:val="26"/>
+    </w:rPr>
+  </w:style>
+  <w:style w:type="paragraph" w:styleId="Heading3">
+    <w:name w:val="heading 3"/>
+    <w:basedOn w:val="Normal"/>
+    <w:next w:val="Normal"/>
+    <w:link w:val="Heading3Char"/>
+    <w:uiPriority w:val="9"/>
+    <w:unhideWhenUsed/>
+    <w:qFormat/>
+    <w:rsid w:val="004F6E08"/>
+    <w:pPr>
+      <w:keepNext/>
+      <w:keepLines/>
+      <w:spacing w:before="40" w:after="0"/>
+      <w:outlineLvl w:val="2"/>
+    </w:pPr>
+    <w:rPr>
+      <w:rFonts w:asciiTheme="majorHAnsi" w:eastAsiaTheme="majorEastAsia" w:hAnsiTheme="majorHAnsi" w:cstheme="majorBidi"/>
+      <w:color w:val="1C515A" w:themeColor="accent1" w:themeShade="7F"/>
+      <w:sz w:val="24"/>
+      <w:szCs w:val="24"/>
     </w:rPr>
   </w:style>
   <w:style w:type="paragraph" w:styleId="Heading8">
@@ -7178,6 +6672,19 @@
       <w:lang w:eastAsia="en-US"/>
     </w:rPr>
   </w:style>
+  <w:style w:type="character" w:customStyle="1" w:styleId="Heading3Char">
+    <w:name w:val="Heading 3 Char"/>
+    <w:basedOn w:val="DefaultParagraphFont"/>
+    <w:link w:val="Heading3"/>
+    <w:uiPriority w:val="9"/>
+    <w:rsid w:val="004F6E08"/>
+    <w:rPr>
+      <w:rFonts w:asciiTheme="majorHAnsi" w:eastAsiaTheme="majorEastAsia" w:hAnsiTheme="majorHAnsi" w:cstheme="majorBidi"/>
+      <w:color w:val="1C515A" w:themeColor="accent1" w:themeShade="7F"/>
+      <w:sz w:val="24"/>
+      <w:szCs w:val="24"/>
+    </w:rPr>
+  </w:style>
 </w:styles>
 </file>
 
@@ -7466,7 +6973,7 @@
 </file>
 
 <file path=customXml/itemProps2.xml><?xml version="1.0" encoding="utf-8"?>
-<ds:datastoreItem xmlns:ds="http://schemas.openxmlformats.org/officeDocument/2006/customXml" ds:itemID="{7903AB8F-A75A-4E4C-AAC1-FBBED5347679}">
+<ds:datastoreItem xmlns:ds="http://schemas.openxmlformats.org/officeDocument/2006/customXml" ds:itemID="{A71C6DF8-C274-4C46-99C1-BF46549B3D6F}">
   <ds:schemaRefs>
     <ds:schemaRef ds:uri="http://schemas.openxmlformats.org/officeDocument/2006/bibliography"/>
   </ds:schemaRefs>

</xml_diff>

<commit_message>
Fixed bullet points resume
</commit_message>
<xml_diff>
--- a/resume/resume1-16-19.docx
+++ b/resume/resume1-16-19.docx
@@ -3027,14 +3027,16 @@
         <w:rPr>
           <w:rFonts w:ascii="Roboto" w:hAnsi="Roboto"/>
         </w:rPr>
-        <w:t xml:space="preserve"> Java, C/C++, Html</w:t>
-      </w:r>
-      <w:r>
-        <w:rPr>
-          <w:rFonts w:ascii="Roboto" w:hAnsi="Roboto"/>
-        </w:rPr>
-        <w:t xml:space="preserve"> </w:t>
-      </w:r>
+        <w:t xml:space="preserve"> Java, C/C++, H</w:t>
+      </w:r>
+      <w:r>
+        <w:rPr>
+          <w:rFonts w:ascii="Roboto" w:hAnsi="Roboto"/>
+        </w:rPr>
+        <w:t>TML</w:t>
+      </w:r>
+      <w:bookmarkStart w:id="0" w:name="_GoBack"/>
+      <w:bookmarkEnd w:id="0"/>
     </w:p>
     <w:p>
       <w:pPr>
@@ -3112,90 +3114,6 @@
           <w:rFonts w:ascii="Roboto" w:hAnsi="Roboto"/>
         </w:rPr>
         <w:t>)</w:t>
-      </w:r>
-    </w:p>
-    <w:p>
-      <w:pPr>
-        <w:pStyle w:val="Heading1"/>
-        <w:pBdr>
-          <w:bottom w:val="single" w:sz="6" w:space="1" w:color="auto"/>
-        </w:pBdr>
-        <w:spacing w:before="120" w:after="60"/>
-        <w:rPr>
-          <w:rFonts w:ascii="Roboto" w:hAnsi="Roboto"/>
-          <w:szCs w:val="28"/>
-        </w:rPr>
-      </w:pPr>
-      <w:r>
-        <w:rPr>
-          <w:rFonts w:ascii="Roboto" w:hAnsi="Roboto"/>
-          <w:szCs w:val="28"/>
-        </w:rPr>
-        <w:t>S</w:t>
-      </w:r>
-      <w:r>
-        <w:rPr>
-          <w:rFonts w:ascii="Roboto" w:hAnsi="Roboto"/>
-          <w:szCs w:val="28"/>
-        </w:rPr>
-        <w:t>kills and Knowledge</w:t>
-      </w:r>
-    </w:p>
-    <w:p>
-      <w:pPr>
-        <w:pStyle w:val="ListBullet"/>
-        <w:spacing w:before="120" w:after="60" w:line="240" w:lineRule="auto"/>
-        <w:rPr>
-          <w:rFonts w:ascii="Roboto" w:hAnsi="Roboto"/>
-          <w:sz w:val="21"/>
-          <w:szCs w:val="21"/>
-        </w:rPr>
-      </w:pPr>
-      <w:r>
-        <w:rPr>
-          <w:rFonts w:ascii="Roboto" w:hAnsi="Roboto"/>
-          <w:sz w:val="21"/>
-          <w:szCs w:val="21"/>
-        </w:rPr>
-        <w:t>Good understanding of object-oriented design principles through OOP courses and refined in personal projects.</w:t>
-      </w:r>
-    </w:p>
-    <w:p>
-      <w:pPr>
-        <w:pStyle w:val="ListBullet"/>
-        <w:spacing w:before="60" w:after="60" w:line="276" w:lineRule="auto"/>
-        <w:rPr>
-          <w:rFonts w:ascii="Roboto" w:hAnsi="Roboto"/>
-          <w:sz w:val="21"/>
-          <w:szCs w:val="21"/>
-        </w:rPr>
-      </w:pPr>
-      <w:r>
-        <w:rPr>
-          <w:rFonts w:ascii="Roboto" w:hAnsi="Roboto"/>
-          <w:sz w:val="21"/>
-          <w:szCs w:val="21"/>
-        </w:rPr>
-        <w:t>Experience working with APIs/Frameworks outside of core programming languages.</w:t>
-      </w:r>
-    </w:p>
-    <w:p>
-      <w:pPr>
-        <w:pStyle w:val="ListBullet"/>
-        <w:spacing w:before="60" w:after="60" w:line="276" w:lineRule="auto"/>
-        <w:rPr>
-          <w:rFonts w:ascii="Roboto" w:hAnsi="Roboto"/>
-          <w:sz w:val="21"/>
-          <w:szCs w:val="21"/>
-        </w:rPr>
-      </w:pPr>
-      <w:r>
-        <w:rPr>
-          <w:rFonts w:ascii="Roboto" w:hAnsi="Roboto"/>
-          <w:sz w:val="21"/>
-          <w:szCs w:val="21"/>
-        </w:rPr>
-        <w:t>Excellent attention to detail developed through writing clean and maintainable code in projects/assignments.</w:t>
       </w:r>
     </w:p>
     <w:p>
@@ -3217,8 +3135,6 @@
         </w:rPr>
         <w:t>Projects</w:t>
       </w:r>
-      <w:bookmarkStart w:id="0" w:name="_GoBack"/>
-      <w:bookmarkEnd w:id="0"/>
     </w:p>
     <w:p>
       <w:pPr>
@@ -3577,13 +3493,20 @@
         <w:spacing w:before="60" w:after="60" w:line="276" w:lineRule="auto"/>
         <w:rPr>
           <w:rFonts w:ascii="Roboto" w:hAnsi="Roboto"/>
-        </w:rPr>
-      </w:pPr>
-      <w:r>
-        <w:rPr>
-          <w:rFonts w:ascii="Roboto" w:hAnsi="Roboto"/>
-        </w:rPr>
-        <w:t>Summer job as IT support at Vancouver based investment firm.</w:t>
+          <w:sz w:val="32"/>
+        </w:rPr>
+      </w:pPr>
+      <w:r>
+        <w:rPr>
+          <w:rFonts w:ascii="Roboto" w:hAnsi="Roboto"/>
+        </w:rPr>
+        <w:t>Summer job as IT support at Vancouver based investment firm</w:t>
+      </w:r>
+      <w:r>
+        <w:rPr>
+          <w:rFonts w:ascii="Roboto" w:hAnsi="Roboto"/>
+        </w:rPr>
+        <w:t xml:space="preserve">. </w:t>
       </w:r>
     </w:p>
     <w:p>
@@ -3592,25 +3515,14 @@
         <w:spacing w:before="60" w:after="60" w:line="276" w:lineRule="auto"/>
         <w:rPr>
           <w:rFonts w:ascii="Roboto" w:hAnsi="Roboto"/>
-        </w:rPr>
-      </w:pPr>
-      <w:r>
-        <w:rPr>
-          <w:rFonts w:ascii="Roboto" w:hAnsi="Roboto"/>
-        </w:rPr>
-        <w:t xml:space="preserve">Responsible for software and hardware deployment, as well as troubleshooting </w:t>
-      </w:r>
-      <w:r>
-        <w:rPr>
-          <w:rFonts w:ascii="Roboto" w:hAnsi="Roboto"/>
-        </w:rPr>
-        <w:t>technical problems</w:t>
-      </w:r>
-      <w:r>
-        <w:rPr>
-          <w:rFonts w:ascii="Roboto" w:hAnsi="Roboto"/>
-        </w:rPr>
-        <w:t>.</w:t>
+          <w:sz w:val="32"/>
+        </w:rPr>
+      </w:pPr>
+      <w:r>
+        <w:rPr>
+          <w:rFonts w:ascii="Roboto" w:hAnsi="Roboto"/>
+        </w:rPr>
+        <w:t>Responsible for software and hardware deployment, as well as troubleshooting technical problems.</w:t>
       </w:r>
     </w:p>
     <w:p>
@@ -3667,55 +3579,14 @@
         <w:spacing w:before="60" w:after="60" w:line="276" w:lineRule="auto"/>
         <w:rPr>
           <w:rFonts w:ascii="Roboto" w:hAnsi="Roboto"/>
-        </w:rPr>
-      </w:pPr>
-      <w:r>
-        <w:rPr>
-          <w:rFonts w:ascii="Roboto" w:hAnsi="Roboto"/>
-        </w:rPr>
-        <w:t>Teaching assistant</w:t>
-      </w:r>
-      <w:r>
-        <w:rPr>
-          <w:rFonts w:ascii="Roboto" w:hAnsi="Roboto"/>
-        </w:rPr>
-        <w:t xml:space="preserve"> </w:t>
-      </w:r>
-      <w:r>
-        <w:rPr>
-          <w:rFonts w:ascii="Roboto" w:hAnsi="Roboto"/>
-        </w:rPr>
-        <w:t xml:space="preserve">for the grade </w:t>
-      </w:r>
-      <w:r>
-        <w:rPr>
-          <w:rFonts w:ascii="Roboto" w:hAnsi="Roboto"/>
-        </w:rPr>
-        <w:t>11 Java course</w:t>
-      </w:r>
-      <w:r>
-        <w:rPr>
-          <w:rFonts w:ascii="Roboto" w:hAnsi="Roboto"/>
-        </w:rPr>
-        <w:t>,</w:t>
-      </w:r>
-      <w:r>
-        <w:rPr>
-          <w:rFonts w:ascii="Roboto" w:hAnsi="Roboto"/>
-        </w:rPr>
-        <w:t xml:space="preserve"> and 12 C++ courses in high school. Responsibilities include creating solution keys and assisti</w:t>
-      </w:r>
-      <w:r>
-        <w:rPr>
-          <w:rFonts w:ascii="Roboto" w:hAnsi="Roboto"/>
-        </w:rPr>
-        <w:t>ng students with assignments</w:t>
-      </w:r>
-      <w:r>
-        <w:rPr>
-          <w:rFonts w:ascii="Roboto" w:hAnsi="Roboto"/>
-        </w:rPr>
-        <w:t>.</w:t>
+          <w:sz w:val="32"/>
+        </w:rPr>
+      </w:pPr>
+      <w:r>
+        <w:rPr>
+          <w:rFonts w:ascii="Roboto" w:hAnsi="Roboto"/>
+        </w:rPr>
+        <w:t>Teaching assistant for the grade 11 Java course, and 12 C++ courses in high school. Responsibilities include creating solution keys and assisting students with assignments.</w:t>
       </w:r>
     </w:p>
     <w:p>
@@ -3768,53 +3639,14 @@
         <w:spacing w:before="60" w:after="60" w:line="276" w:lineRule="auto"/>
         <w:rPr>
           <w:rFonts w:ascii="Roboto" w:hAnsi="Roboto"/>
-        </w:rPr>
-      </w:pPr>
-      <w:r>
-        <w:rPr>
-          <w:rFonts w:ascii="Roboto" w:hAnsi="Roboto"/>
-          <w:b/>
-        </w:rPr>
-        <w:t>3</w:t>
-      </w:r>
-      <w:r>
-        <w:rPr>
-          <w:rFonts w:ascii="Roboto" w:hAnsi="Roboto"/>
-          <w:b/>
-          <w:vertAlign w:val="superscript"/>
-        </w:rPr>
-        <w:t>rd</w:t>
-      </w:r>
-      <w:r>
-        <w:rPr>
-          <w:rFonts w:ascii="Roboto" w:hAnsi="Roboto"/>
-          <w:b/>
-        </w:rPr>
-        <w:t xml:space="preserve"> place out of 722 students</w:t>
-      </w:r>
-      <w:r>
-        <w:rPr>
-          <w:rFonts w:ascii="Roboto" w:hAnsi="Roboto"/>
-        </w:rPr>
-        <w:t xml:space="preserve"> in</w:t>
-      </w:r>
-      <w:r>
-        <w:rPr>
-          <w:rFonts w:ascii="Roboto" w:hAnsi="Roboto"/>
-        </w:rPr>
-        <w:t xml:space="preserve"> UBC’s annual physics O</w:t>
-      </w:r>
-      <w:r>
-        <w:rPr>
-          <w:rFonts w:ascii="Roboto" w:hAnsi="Roboto"/>
-        </w:rPr>
-        <w:t>lympics lab event. Open to all students in BC.</w:t>
-      </w:r>
-      <w:r>
-        <w:rPr>
-          <w:rFonts w:ascii="Roboto" w:hAnsi="Roboto"/>
-        </w:rPr>
-        <w:t xml:space="preserve"> </w:t>
+          <w:sz w:val="32"/>
+        </w:rPr>
+      </w:pPr>
+      <w:r>
+        <w:rPr>
+          <w:rFonts w:ascii="Roboto" w:hAnsi="Roboto"/>
+        </w:rPr>
+        <w:t>3rd place out of 722 students in UBC’s annual physics Olympics lab event. Open to all students in BC.</w:t>
       </w:r>
     </w:p>
     <w:p>
@@ -3859,43 +3691,14 @@
         <w:spacing w:before="60" w:after="60" w:line="276" w:lineRule="auto"/>
         <w:rPr>
           <w:rFonts w:ascii="Roboto" w:hAnsi="Roboto"/>
-        </w:rPr>
-      </w:pPr>
-      <w:r>
-        <w:rPr>
-          <w:rFonts w:ascii="Roboto" w:hAnsi="Roboto"/>
-        </w:rPr>
-        <w:t xml:space="preserve">Distinction in </w:t>
-      </w:r>
-      <w:r>
-        <w:rPr>
-          <w:rFonts w:ascii="Roboto" w:hAnsi="Roboto"/>
-        </w:rPr>
-        <w:t xml:space="preserve">Waterloo </w:t>
-      </w:r>
-      <w:r>
-        <w:rPr>
-          <w:rFonts w:ascii="Roboto" w:hAnsi="Roboto"/>
-        </w:rPr>
-        <w:t>Canadian Computing c</w:t>
-      </w:r>
-      <w:r>
-        <w:rPr>
-          <w:rFonts w:ascii="Roboto" w:hAnsi="Roboto"/>
-        </w:rPr>
-        <w:t xml:space="preserve">ontest </w:t>
-      </w:r>
-      <w:r>
-        <w:rPr>
-          <w:rFonts w:ascii="Roboto" w:hAnsi="Roboto"/>
-        </w:rPr>
-        <w:t>(Senior division</w:t>
-      </w:r>
-      <w:r>
-        <w:rPr>
-          <w:rFonts w:ascii="Roboto" w:hAnsi="Roboto"/>
-        </w:rPr>
-        <w:t>)</w:t>
+          <w:sz w:val="32"/>
+        </w:rPr>
+      </w:pPr>
+      <w:r>
+        <w:rPr>
+          <w:rFonts w:ascii="Roboto" w:hAnsi="Roboto"/>
+        </w:rPr>
+        <w:t>Distinction in Waterloo Canadian Computing contest (Senior division)</w:t>
       </w:r>
     </w:p>
     <w:p>
@@ -3933,34 +3736,14 @@
         <w:spacing w:before="60" w:after="60" w:line="276" w:lineRule="auto"/>
         <w:rPr>
           <w:rFonts w:ascii="Roboto" w:hAnsi="Roboto"/>
-          <w:sz w:val="21"/>
-          <w:szCs w:val="21"/>
-        </w:rPr>
-      </w:pPr>
-      <w:r>
-        <w:rPr>
-          <w:rFonts w:ascii="Roboto" w:hAnsi="Roboto"/>
-          <w:sz w:val="21"/>
-          <w:szCs w:val="21"/>
-        </w:rPr>
-        <w:t xml:space="preserve">Founder of coding club to prepare students for competitive coding and advocate STEM to younger students. As a result, more than </w:t>
-      </w:r>
-      <w:r>
-        <w:rPr>
-          <w:rFonts w:ascii="Roboto" w:hAnsi="Roboto"/>
-          <w:b/>
-          <w:sz w:val="21"/>
-          <w:szCs w:val="21"/>
-        </w:rPr>
-        <w:t>80% of members achieved distinction in the Waterloo computing contest</w:t>
-      </w:r>
-      <w:r>
-        <w:rPr>
-          <w:rFonts w:ascii="Roboto" w:hAnsi="Roboto"/>
-          <w:sz w:val="21"/>
-          <w:szCs w:val="21"/>
-        </w:rPr>
-        <w:t>.</w:t>
+          <w:sz w:val="32"/>
+        </w:rPr>
+      </w:pPr>
+      <w:r>
+        <w:rPr>
+          <w:rFonts w:ascii="Roboto" w:hAnsi="Roboto"/>
+        </w:rPr>
+        <w:t>Founder of coding club to prepare students for competitive coding and advocate STEM to younger students. As a result, more than 80% of members achieved distinction in the Waterloo computing contest.</w:t>
       </w:r>
     </w:p>
     <w:p>
@@ -4004,53 +3787,45 @@
         <w:spacing w:before="60" w:after="60" w:line="276" w:lineRule="auto"/>
         <w:rPr>
           <w:rFonts w:ascii="Roboto" w:hAnsi="Roboto"/>
+          <w:sz w:val="32"/>
+        </w:rPr>
+      </w:pPr>
+      <w:r>
+        <w:rPr>
+          <w:rFonts w:ascii="Roboto" w:hAnsi="Roboto"/>
+        </w:rPr>
+        <w:t xml:space="preserve">Solid communication developed through competing in the national French public speaking contest (concours d'art </w:t>
+      </w:r>
+      <w:proofErr w:type="spellStart"/>
+      <w:r>
+        <w:rPr>
+          <w:rFonts w:ascii="Roboto" w:hAnsi="Roboto"/>
+        </w:rPr>
+        <w:t>oratoire</w:t>
+      </w:r>
+      <w:proofErr w:type="spellEnd"/>
+      <w:r>
+        <w:rPr>
+          <w:rFonts w:ascii="Roboto" w:hAnsi="Roboto"/>
+        </w:rPr>
+        <w:t>) 4 times.</w:t>
+      </w:r>
+    </w:p>
+    <w:p>
+      <w:pPr>
+        <w:pStyle w:val="ListBullet"/>
+        <w:numPr>
+          <w:ilvl w:val="0"/>
+          <w:numId w:val="0"/>
+        </w:numPr>
+        <w:spacing w:before="60" w:after="60" w:line="276" w:lineRule="auto"/>
+        <w:ind w:left="216" w:hanging="216"/>
+        <w:rPr>
+          <w:rFonts w:ascii="Roboto" w:hAnsi="Roboto"/>
           <w:sz w:val="21"/>
           <w:szCs w:val="21"/>
         </w:rPr>
       </w:pPr>
-      <w:r>
-        <w:rPr>
-          <w:rFonts w:ascii="Roboto" w:hAnsi="Roboto"/>
-          <w:sz w:val="21"/>
-          <w:szCs w:val="21"/>
-        </w:rPr>
-        <w:t xml:space="preserve">Solid communication developed through competing in the </w:t>
-      </w:r>
-      <w:r>
-        <w:rPr>
-          <w:rFonts w:ascii="Roboto" w:hAnsi="Roboto"/>
-          <w:b/>
-          <w:sz w:val="21"/>
-          <w:szCs w:val="21"/>
-        </w:rPr>
-        <w:t>national French public speaking contest</w:t>
-      </w:r>
-      <w:r>
-        <w:rPr>
-          <w:rFonts w:ascii="Roboto" w:hAnsi="Roboto"/>
-          <w:sz w:val="21"/>
-          <w:szCs w:val="21"/>
-        </w:rPr>
-        <w:t xml:space="preserve"> (concours d'art </w:t>
-      </w:r>
-      <w:proofErr w:type="spellStart"/>
-      <w:r>
-        <w:rPr>
-          <w:rFonts w:ascii="Roboto" w:hAnsi="Roboto"/>
-          <w:sz w:val="21"/>
-          <w:szCs w:val="21"/>
-        </w:rPr>
-        <w:t>oratoire</w:t>
-      </w:r>
-      <w:proofErr w:type="spellEnd"/>
-      <w:r>
-        <w:rPr>
-          <w:rFonts w:ascii="Roboto" w:hAnsi="Roboto"/>
-          <w:sz w:val="21"/>
-          <w:szCs w:val="21"/>
-        </w:rPr>
-        <w:t>) 4 times.</w:t>
-      </w:r>
     </w:p>
     <w:sectPr>
       <w:footerReference w:type="default" r:id="rId9"/>
@@ -4333,10 +4108,11 @@
   <w:abstractNum w:abstractNumId="9" w15:restartNumberingAfterBreak="0">
     <w:nsid w:val="FFFFFF89"/>
     <w:multiLevelType w:val="singleLevel"/>
-    <w:tmpl w:val="879E5B4C"/>
+    <w:tmpl w:val="5F06C332"/>
     <w:lvl w:ilvl="0">
       <w:start w:val="1"/>
       <w:numFmt w:val="bullet"/>
+      <w:pStyle w:val="ListBullet"/>
       <w:lvlText w:val="·"/>
       <w:lvlJc w:val="left"/>
       <w:pPr>
@@ -5474,7 +5250,7 @@
     <w:lsdException w:name="macro" w:semiHidden="1" w:unhideWhenUsed="1"/>
     <w:lsdException w:name="toa heading" w:semiHidden="1" w:unhideWhenUsed="1"/>
     <w:lsdException w:name="List" w:semiHidden="1" w:unhideWhenUsed="1"/>
-    <w:lsdException w:name="List Bullet" w:semiHidden="1" w:uiPriority="1" w:unhideWhenUsed="1" w:qFormat="1"/>
+    <w:lsdException w:name="List Bullet" w:semiHidden="1" w:uiPriority="10" w:unhideWhenUsed="1" w:qFormat="1"/>
     <w:lsdException w:name="List Number" w:uiPriority="11" w:qFormat="1"/>
     <w:lsdException w:name="List 2" w:semiHidden="1" w:unhideWhenUsed="1"/>
     <w:lsdException w:name="List 3" w:semiHidden="1" w:unhideWhenUsed="1"/>
@@ -6994,7 +6770,7 @@
 </file>
 
 <file path=customXml/itemProps2.xml><?xml version="1.0" encoding="utf-8"?>
-<ds:datastoreItem xmlns:ds="http://schemas.openxmlformats.org/officeDocument/2006/customXml" ds:itemID="{75044C4A-BE1E-4C4B-9A4C-C2099005FE6E}">
+<ds:datastoreItem xmlns:ds="http://schemas.openxmlformats.org/officeDocument/2006/customXml" ds:itemID="{71A40A88-31CC-4167-83C9-C3E6157FA397}">
   <ds:schemaRefs>
     <ds:schemaRef ds:uri="http://schemas.openxmlformats.org/officeDocument/2006/bibliography"/>
   </ds:schemaRefs>

</xml_diff>